<commit_message>
+ add rfc-2119 - keyword
</commit_message>
<xml_diff>
--- a/RFC-6749-OAuth2.0.docx
+++ b/RFC-6749-OAuth2.0.docx
@@ -1,7 +1,31 @@
 
 <file path=word/document.xml><?xml version="1.0" encoding="utf-8"?>
-<w:document xmlns:wpc="http://schemas.microsoft.com/office/word/2010/wordprocessingCanvas" xmlns:cx="http://schemas.microsoft.com/office/drawing/2014/chartex" xmlns:cx1="http://schemas.microsoft.com/office/drawing/2015/9/8/chartex" xmlns:cx2="http://schemas.microsoft.com/office/drawing/2015/10/21/chartex" xmlns:cx3="http://schemas.microsoft.com/office/drawing/2016/5/9/chartex" xmlns:cx4="http://schemas.microsoft.com/office/drawing/2016/5/10/chartex" xmlns:cx5="http://schemas.microsoft.com/office/drawing/2016/5/11/chartex" xmlns:cx6="http://schemas.microsoft.com/office/drawing/2016/5/12/chartex" xmlns:cx7="http://schemas.microsoft.com/office/drawing/2016/5/13/chartex" xmlns:cx8="http://schemas.microsoft.com/office/drawing/2016/5/14/chartex" xmlns:mc="http://schemas.openxmlformats.org/markup-compatibility/2006" xmlns:o="urn:schemas-microsoft-com:office:office" xmlns:r="http://schemas.openxmlformats.org/officeDocument/2006/relationships" xmlns:m="http://schemas.openxmlformats.org/officeDocument/2006/math" xmlns:v="urn:schemas-microsoft-com:vml" xmlns:wp14="http://schemas.microsoft.com/office/word/2010/wordprocessingDrawing" xmlns:wp="http://schemas.openxmlformats.org/drawingml/2006/wordprocessingDrawing" xmlns:w10="urn:schemas-microsoft-com:office:word" xmlns:w="http://schemas.openxmlformats.org/wordprocessingml/2006/main" xmlns:w14="http://schemas.microsoft.com/office/word/2010/wordml" xmlns:w15="http://schemas.microsoft.com/office/word/2012/wordml" xmlns:w16se="http://schemas.microsoft.com/office/word/2015/wordml/symex" xmlns:wpg="http://schemas.microsoft.com/office/word/2010/wordprocessingGroup" xmlns:wpi="http://schemas.microsoft.com/office/word/2010/wordprocessingInk" xmlns:wne="http://schemas.microsoft.com/office/word/2006/wordml" xmlns:wps="http://schemas.microsoft.com/office/word/2010/wordprocessingShape" mc:Ignorable="w14 w15 w16se wp14">
+<w:document xmlns:wpc="http://schemas.microsoft.com/office/word/2010/wordprocessingCanvas" xmlns:cx="http://schemas.microsoft.com/office/drawing/2014/chartex" xmlns:cx1="http://schemas.microsoft.com/office/drawing/2015/9/8/chartex" xmlns:cx2="http://schemas.microsoft.com/office/drawing/2015/10/21/chartex" xmlns:cx3="http://schemas.microsoft.com/office/drawing/2016/5/9/chartex" xmlns:cx4="http://schemas.microsoft.com/office/drawing/2016/5/10/chartex" xmlns:cx5="http://schemas.microsoft.com/office/drawing/2016/5/11/chartex" xmlns:cx6="http://schemas.microsoft.com/office/drawing/2016/5/12/chartex" xmlns:cx7="http://schemas.microsoft.com/office/drawing/2016/5/13/chartex" xmlns:cx8="http://schemas.microsoft.com/office/drawing/2016/5/14/chartex" xmlns:mc="http://schemas.openxmlformats.org/markup-compatibility/2006" xmlns:aink="http://schemas.microsoft.com/office/drawing/2016/ink" xmlns:o="urn:schemas-microsoft-com:office:office" xmlns:r="http://schemas.openxmlformats.org/officeDocument/2006/relationships" xmlns:m="http://schemas.openxmlformats.org/officeDocument/2006/math" xmlns:v="urn:schemas-microsoft-com:vml" xmlns:wp14="http://schemas.microsoft.com/office/word/2010/wordprocessingDrawing" xmlns:wp="http://schemas.openxmlformats.org/drawingml/2006/wordprocessingDrawing" xmlns:w10="urn:schemas-microsoft-com:office:word" xmlns:w="http://schemas.openxmlformats.org/wordprocessingml/2006/main" xmlns:w14="http://schemas.microsoft.com/office/word/2010/wordml" xmlns:w15="http://schemas.microsoft.com/office/word/2012/wordml" xmlns:w16se="http://schemas.microsoft.com/office/word/2015/wordml/symex" xmlns:wpg="http://schemas.microsoft.com/office/word/2010/wordprocessingGroup" xmlns:wpi="http://schemas.microsoft.com/office/word/2010/wordprocessingInk" xmlns:wne="http://schemas.microsoft.com/office/word/2006/wordml" xmlns:wps="http://schemas.microsoft.com/office/word/2010/wordprocessingShape" mc:Ignorable="w14 w15 w16se wp14">
   <w:body>
+    <w:p>
+      <w:pPr>
+        <w:jc w:val="both"/>
+      </w:pPr>
+      <w:r>
+        <w:rPr>
+          <w:lang w:val="vi-VN"/>
+        </w:rPr>
+        <w:t xml:space="preserve">Dịch từ: </w:t>
+      </w:r>
+      <w:hyperlink r:id="rId6" w:history="1">
+        <w:r>
+          <w:rPr>
+            <w:rStyle w:val="Hyperlink"/>
+          </w:rPr>
+          <w:t>https://tools.ietf.org/html/rfc6749</w:t>
+        </w:r>
+      </w:hyperlink>
+    </w:p>
+    <w:p>
+      <w:pPr>
+        <w:jc w:val="both"/>
+      </w:pPr>
+    </w:p>
     <w:p>
       <w:pPr>
         <w:pStyle w:val="ListParagraph"/>
@@ -150,7 +174,7 @@
       <w:r>
         <w:t>Đặc tả này thiết kế để dùng với HTTP [</w:t>
       </w:r>
-      <w:hyperlink r:id="rId6" w:history="1">
+      <w:hyperlink r:id="rId7" w:history="1">
         <w:r>
           <w:rPr>
             <w:rStyle w:val="Hyperlink"/>
@@ -169,7 +193,7 @@
       <w:r>
         <w:t>Giao thức OAuth 1.0 [</w:t>
       </w:r>
-      <w:hyperlink r:id="rId7" w:history="1">
+      <w:hyperlink r:id="rId8" w:history="1">
         <w:r>
           <w:rPr>
             <w:rStyle w:val="Hyperlink"/>
@@ -187,7 +211,11 @@
         <w:t xml:space="preserve"> </w:t>
       </w:r>
       <w:r>
-        <w:t>được thu thập rộng rãi từ cộng đồng IETF. OAuth 2.0 không tương thích ngược với OAuth 1.0. Cả hai phiên bản có thể cùng tồn tại và các bản cài đặt có thể quyết định hỗ trợ cả hai. Tuy nhiên, mục đích của đặc tả này là bản cài đặt mới hỗ trợ OAuth 2.0 và bản OAuth 1.0 chỉ nhằm hỗ trợ những hệ thống đã vận hành. Cách cài đặt giao thức OAuth 2.0 có rất ít điểm chung với OAuth 1.0. Những nhà phát triển đã quen với OAuth 1.0 nên tiếp cận tài liệu này mà không liên tưởng đến cấu trúc cũng như chi tiết của bản OAuth 1.0.</w:t>
+        <w:t xml:space="preserve">được thu thập rộng rãi từ cộng đồng IETF. OAuth 2.0 không tương thích ngược với OAuth 1.0. Cả hai phiên bản có thể cùng tồn tại và các bản cài đặt có thể quyết định hỗ trợ cả hai. Tuy nhiên, mục đích của đặc tả này là bản cài đặt mới hỗ trợ OAuth 2.0 và bản </w:t>
+      </w:r>
+      <w:r>
+        <w:lastRenderedPageBreak/>
+        <w:t>OAuth 1.0 chỉ nhằm hỗ trợ những hệ thống đã vận hành. Cách cài đặt giao thức OAuth 2.0 có rất ít điểm chung với OAuth 1.0. Những nhà phát triển đã quen với OAuth 1.0 nên tiếp cận tài liệu này mà không liên tưởng đến cấu trúc cũng như chi tiết của bản OAuth 1.0.</w:t>
       </w:r>
     </w:p>
     <w:p>
@@ -228,7 +256,34 @@
         <w:jc w:val="both"/>
       </w:pPr>
       <w:r>
-        <w:t>Chủ sở hữu tài nguyên</w:t>
+        <w:t>Chủ</w:t>
+      </w:r>
+      <w:r>
+        <w:rPr>
+          <w:lang w:val="vi-VN"/>
+        </w:rPr>
+        <w:t>-</w:t>
+      </w:r>
+      <w:r>
+        <w:t>sở</w:t>
+      </w:r>
+      <w:r>
+        <w:t>-</w:t>
+      </w:r>
+      <w:r>
+        <w:t>hữ</w:t>
+      </w:r>
+      <w:r>
+        <w:t>u tài</w:t>
+      </w:r>
+      <w:r>
+        <w:rPr>
+          <w:lang w:val="vi-VN"/>
+        </w:rPr>
+        <w:t>-</w:t>
+      </w:r>
+      <w:r>
+        <w:t>nguyên</w:t>
       </w:r>
     </w:p>
     <w:p>
@@ -250,15 +305,32 @@
         <w:jc w:val="both"/>
       </w:pPr>
       <w:r>
-        <w:t>Máy chủ tài nguyên</w:t>
-      </w:r>
-    </w:p>
-    <w:p>
-      <w:pPr>
-        <w:jc w:val="both"/>
-      </w:pPr>
-      <w:r>
-        <w:t>Máy chủ lưu trữ nguồn tài nguyên được bảo vệ, có khả năng chấp thuận và phản hồi một yêu cầu sử dụng khóa truy cập.</w:t>
+        <w:t>Máy-</w:t>
+      </w:r>
+      <w:r>
+        <w:t>chủ</w:t>
+      </w:r>
+      <w:r>
+        <w:t xml:space="preserve"> tài-</w:t>
+      </w:r>
+      <w:r>
+        <w:t>nguyên</w:t>
+      </w:r>
+    </w:p>
+    <w:p>
+      <w:pPr>
+        <w:jc w:val="both"/>
+      </w:pPr>
+      <w:r>
+        <w:t>Máy chủ lưu trữ nguồ</w:t>
+      </w:r>
+      <w:r>
+        <w:t>n tài-</w:t>
+      </w:r>
+      <w:bookmarkStart w:id="0" w:name="_GoBack"/>
+      <w:bookmarkEnd w:id="0"/>
+      <w:r>
+        <w:t>nguyên được bảo vệ, có khả năng chấp thuận và phản hồi một yêu cầu sử dụng khóa truy cập.</w:t>
       </w:r>
     </w:p>
     <w:p>
@@ -294,7 +366,16 @@
         <w:jc w:val="both"/>
       </w:pPr>
       <w:r>
-        <w:t>Máy chủ chứng thực</w:t>
+        <w:t>Máy-</w:t>
+      </w:r>
+      <w:r>
+        <w:t>chủ chứ</w:t>
+      </w:r>
+      <w:r>
+        <w:t>ng-</w:t>
+      </w:r>
+      <w:r>
+        <w:t>thực</w:t>
       </w:r>
     </w:p>
     <w:p>
@@ -968,6 +1049,7 @@
           <w:sz w:val="20"/>
           <w:szCs w:val="20"/>
         </w:rPr>
+        <w:lastRenderedPageBreak/>
         <w:t xml:space="preserve">     +--------+                               +---------------+</w:t>
       </w:r>
     </w:p>
@@ -999,7 +1081,6 @@
         <w:jc w:val="both"/>
       </w:pPr>
       <w:r>
-        <w:lastRenderedPageBreak/>
         <w:t>Client yêu cầu ủy quyền từ chủ sở hữu tài nguyên. Yêu cầu ủy quyền có thể gửi trực tiếp đến chủ sở hữu như trong mô hình này, hoặc gián tiếp thông qua máy chủ chứng thực làm trung gian.</w:t>
       </w:r>
     </w:p>
@@ -1148,7 +1229,7 @@
       <w:r>
         <w:t>c. Thay vì yêu cầu chứng nhận trực tiếp từ chủ sở hữu, client hướng chủ sở-hữu đến một máy chủ chứng-thực  thông qua user-agent của nó (định nghĩa tại [</w:t>
       </w:r>
-      <w:hyperlink r:id="rId8" w:history="1">
+      <w:hyperlink r:id="rId9" w:history="1">
         <w:r>
           <w:rPr>
             <w:rStyle w:val="Hyperlink"/>
@@ -1220,6 +1301,7 @@
         <w:jc w:val="both"/>
       </w:pPr>
       <w:r>
+        <w:lastRenderedPageBreak/>
         <w:t>Chứng nhận ngầm là một chứng nhận dùng mã-</w:t>
       </w:r>
       <w:r>
@@ -1232,7 +1314,6 @@
         <w:t xml:space="preserve">  được đơn giản hóa theo hướng tối giản việc cài đặt client trên một browser sử dụng một ngôn ngữ kịch bản ví dụ như Javascript. Trong chứng thực ngầm, thay vì phát hành cho client một mã-chứng-nhận, client sẽ nhận được một khóa-truy-cập trược tiếp (như </w:t>
       </w:r>
       <w:r>
-        <w:lastRenderedPageBreak/>
         <w:t>là</w:t>
       </w:r>
       <w:r>
@@ -1561,11 +1642,8 @@
         <w:jc w:val="both"/>
       </w:pPr>
       <w:r>
-        <w:t xml:space="preserve">Khóa-truy-cập  cung cấp một  tầng-trừu-tượng , thay thế các cấu trúc xác thực khác (e.g., tên truy cập và mật khẩu) bằng một  chuỗi-khóa  đơn lẻ mà  máy-chủ tài-nguyên  có thể hiểu. Sự  trừu-tượng  này có thể </w:t>
-      </w:r>
-      <w:r>
         <w:lastRenderedPageBreak/>
-        <w:t>làm cho việc phát hành  khóa-truy-cập  bị hạn chế hơn  việc cấp quyền để lấ</w:t>
+        <w:t>Khóa-truy-cập  cung cấp một  tầng-trừu-tượng , thay thế các cấu trúc xác thực khác (e.g., tên truy cập và mật khẩu) bằng một  chuỗi-khóa  đơn lẻ mà  máy-chủ tài-nguyên  có thể hiểu. Sự  trừu-tượng  này có thể làm cho việc phát hành  khóa-truy-cập  bị hạn chế hơn  việc cấp quyền để lấ</w:t>
       </w:r>
       <w:r>
         <w:t xml:space="preserve">y chúng, cũng như </w:t>
@@ -1599,7 +1677,7 @@
       <w:r>
         <w:t xml:space="preserve"> tùy vào yêu cầu bảo mật của  máy-chủ tài-nguyên.  Các thuộc tính của  khóa-truy-cập  và cách thức dùng để truy cập vào những  tài-nguyên  được bảo vệ nằm ngoài phạm vi của  đặc-tả  này và được định nghĩa bởi các  đặc-tả  liên quan như [</w:t>
       </w:r>
-      <w:hyperlink r:id="rId9" w:history="1">
+      <w:hyperlink r:id="rId10" w:history="1">
         <w:r>
           <w:rPr>
             <w:rStyle w:val="Hyperlink"/>
@@ -2063,6 +2141,7 @@
         <w:jc w:val="both"/>
       </w:pPr>
       <w:r>
+        <w:lastRenderedPageBreak/>
         <w:t>Client yêu cầu truy cập nguồn tài-nguyên được bảo vệ từ máy-chủ tài-nguyên bằng cách cung cấp khóa-truy-cập.</w:t>
       </w:r>
     </w:p>
@@ -2089,7 +2168,6 @@
         <w:jc w:val="both"/>
       </w:pPr>
       <w:r>
-        <w:lastRenderedPageBreak/>
         <w:t>Bước (C) và (D) lặp lại cho đến khi khóa-truy-cập hết hạn. Nếu Client biết thời hạn của khóa-truy-cập, chuyển đến bước (G); nếu không tạo một yêu cầu truy cập tài nguyên được bảo vệ.</w:t>
       </w:r>
     </w:p>
@@ -2211,7 +2289,7 @@
       <w:r>
         <w:t>xem [</w:t>
       </w:r>
-      <w:hyperlink r:id="rId10" w:history="1">
+      <w:hyperlink r:id="rId11" w:history="1">
         <w:r>
           <w:rPr>
             <w:rStyle w:val="Hyperlink"/>
@@ -2279,8 +2357,6 @@
         </w:rPr>
         <w:t xml:space="preserve">hà phát triển </w:t>
       </w:r>
-      <w:bookmarkStart w:id="0" w:name="_GoBack"/>
-      <w:bookmarkEnd w:id="0"/>
       <w:r>
         <w:t>client NÊN:</w:t>
       </w:r>
@@ -2362,6 +2438,7 @@
         <w:jc w:val="both"/>
       </w:pPr>
       <w:r>
+        <w:lastRenderedPageBreak/>
         <w:t>Confidential (tin cậy) : Client có khả năng duy trì độ tin cậy với những chứng-thư (e.g., client cài đặt trên một máy chủ bảo mật với sự truy cập giới hạn tới các chứng-thư của người dùng), hoặc khả năng bảo mật việc chứng-thực client sử dụng cách khác.</w:t>
       </w:r>
     </w:p>
@@ -2370,7 +2447,6 @@
         <w:jc w:val="both"/>
       </w:pPr>
       <w:r>
-        <w:lastRenderedPageBreak/>
         <w:t xml:space="preserve">Public(công-cộng) : Client không có khả năng duy trì tính bảo mật cho những chứng-thư (e.g., client vận hành trên thiết bị được sử dụng bởi chủ sở-hữu tài-nguyên, </w:t>
       </w:r>
       <w:r>
@@ -2547,6 +2623,7 @@
         <w:rPr>
           <w:lang w:val="vi-VN"/>
         </w:rPr>
+        <w:lastRenderedPageBreak/>
         <w:t>Đối với client tin cậy, client và máy chủ chứng-thực thiết lập một phương thức chứng-thực client phù hợp với yêu cầu về bảo mật của máy chủ chứng thực. Máy chủ chứng thực CÓ THỂ chấp nhận bất kì dạng chứng thực nào đáp ứng đủ yêu cầu.</w:t>
       </w:r>
     </w:p>
@@ -2561,7 +2638,6 @@
         <w:rPr>
           <w:lang w:val="vi-VN"/>
         </w:rPr>
-        <w:lastRenderedPageBreak/>
         <w:t>Những client tin cậy  được cấp phát cho một tập chứng nhận dùng trong việc chứng-thực với máy-chủ chứng-thực (ví dụ: passowrd, public/private key pair).</w:t>
       </w:r>
     </w:p>
@@ -2617,7 +2693,7 @@
         </w:rPr>
         <w:t xml:space="preserve">Những client sở hữu mậu khẩu CÓ THỂ sử dụng đặc tả chứng thực HTTP Basic mô tả tại </w:t>
       </w:r>
-      <w:hyperlink r:id="rId11" w:history="1">
+      <w:hyperlink r:id="rId12" w:history="1">
         <w:r>
           <w:rPr>
             <w:rStyle w:val="Hyperlink"/>
@@ -2972,6 +3048,7 @@
         <w:jc w:val="both"/>
       </w:pPr>
       <w:r>
+        <w:lastRenderedPageBreak/>
         <w:t>Các phương thức xác thực khác</w:t>
       </w:r>
     </w:p>
@@ -2983,7 +3060,6 @@
         <w:rPr>
           <w:lang w:val="vi-VN"/>
         </w:rPr>
-        <w:lastRenderedPageBreak/>
         <w:t xml:space="preserve">Máy chủ chứng thực CÓ THỂ hỗ trợ bất kỳ đặc tả chứng thực HTTP nào phù hợp với yêu cầu bảo mật của nó. Khi sử dụng những phương thức chứng thực khác, máy chủ chứng-thực PHẢI định nghĩa một mối liên kết giữa định danh của client  (bản ghi đăng kí) và đặc tả chứng-thực. </w:t>
       </w:r>
     </w:p>
@@ -3187,7 +3263,7 @@
         </w:rPr>
         <w:t>URI của đầu mút CÓ THỂ bao gồm một thành phần được biến đổi theo “application/x-www-form-urlencoded” (Phụ lục B) (</w:t>
       </w:r>
-      <w:hyperlink r:id="rId12" w:anchor="section-3.4" w:history="1">
+      <w:hyperlink r:id="rId13" w:anchor="section-3.4" w:history="1">
         <w:r>
           <w:rPr>
             <w:rStyle w:val="Hyperlink"/>
@@ -3236,7 +3312,7 @@
         </w:rPr>
         <w:t>Máy chủ chứng thực PHẢI hỗ trợ việc dùng HTTP “GET” [</w:t>
       </w:r>
-      <w:hyperlink r:id="rId13" w:history="1">
+      <w:hyperlink r:id="rId14" w:history="1">
         <w:r>
           <w:rPr>
             <w:rStyle w:val="Hyperlink"/>
@@ -3263,6 +3339,7 @@
         <w:rPr>
           <w:lang w:val="vi-VN"/>
         </w:rPr>
+        <w:lastRenderedPageBreak/>
         <w:t xml:space="preserve">Tham số được gửi mà không có giá trị PHẢI </w:t>
       </w:r>
       <w:r>
@@ -3298,7 +3375,6 @@
         <w:rPr>
           <w:lang w:val="vi-VN"/>
         </w:rPr>
-        <w:lastRenderedPageBreak/>
         <w:t>Loại phản hồi</w:t>
       </w:r>
       <w:r>
@@ -3489,7 +3565,7 @@
         </w:rPr>
         <w:t xml:space="preserve">URI của đầu mút chuyển hướng PHẢI là một URI hoàn chỉnh như định nghĩa tại </w:t>
       </w:r>
-      <w:hyperlink r:id="rId14" w:anchor="section-4.3" w:history="1">
+      <w:hyperlink r:id="rId15" w:anchor="section-4.3" w:history="1">
         <w:r>
           <w:rPr>
             <w:rStyle w:val="Hyperlink"/>
@@ -3698,7 +3774,6 @@
         <w:rPr>
           <w:lang w:val="vi-VN"/>
         </w:rPr>
-        <w:lastRenderedPageBreak/>
         <w:t>Máy chủ chứng thực PHẢI đòi hỏi những client sau phải đăng kí những đầu mút chuyển hướng của chúng:</w:t>
       </w:r>
     </w:p>
@@ -3916,7 +3991,7 @@
         </w:rPr>
         <w:t>một trong những URI chuyển hướng đã được đăng kí (hoặc với các thành phần của URI) như định nghĩa tại [</w:t>
       </w:r>
-      <w:hyperlink r:id="rId15" w:anchor="section-6" w:history="1">
+      <w:hyperlink r:id="rId16" w:anchor="section-6" w:history="1">
         <w:r>
           <w:rPr>
             <w:rStyle w:val="Hyperlink"/>
@@ -3943,7 +4018,7 @@
         </w:rPr>
         <w:t xml:space="preserve">, nếu có bất kì URI chuyển hướng nào đã đăng kí. Nếu bản đăng kí của client bao gồm URI chuyển hướng hoàn chỉnh, máy chủ chứng thực PHẢI so sánh hai URI sử dụng hàm so sách chuỗi đơn giản như được định nghĩa tại </w:t>
       </w:r>
-      <w:hyperlink r:id="rId16" w:anchor="section-6.2.1" w:history="1">
+      <w:hyperlink r:id="rId17" w:anchor="section-6.2.1" w:history="1">
         <w:r>
           <w:rPr>
             <w:rStyle w:val="Hyperlink"/>
@@ -4080,6 +4155,7 @@
         <w:rPr>
           <w:lang w:val="vi-VN"/>
         </w:rPr>
+        <w:lastRenderedPageBreak/>
         <w:t xml:space="preserve">Client KHÔNG NÊN chứa bất kỳ mã kịch bản của bên thứ ba nào (như là, công cụ phân tích của bên thứ ba, phần mở rông tính năng xã hội, mạng lưới quảng cáo)  vào trong phản hồi của đầu mút chuyển hướng. </w:t>
       </w:r>
     </w:p>
@@ -4104,7 +4180,6 @@
         <w:rPr>
           <w:lang w:val="vi-VN"/>
         </w:rPr>
-        <w:lastRenderedPageBreak/>
         <w:t>Đầu mút khóa-truy-cập</w:t>
       </w:r>
     </w:p>
@@ -4332,7 +4407,14 @@
         <w:rPr>
           <w:lang w:val="vi-VN"/>
         </w:rPr>
-        <w:t xml:space="preserve"> để định danh chính mình khi gửi các yêu cầu đến đầu mút khóa-truy-cập. Khi gửi các yêu cầu “authorization_code” “grant_type” đến đầu mút khóa-truy-cập, một client chưa chứng thực PHẢI gửi “client_id” để</w:t>
+        <w:t xml:space="preserve"> để định danh chính mình khi gửi các yêu cầu đến đầu mút khóa-truy-cập. Khi gửi các yêu cầu “authorization_code” “grant_type” đến đầu mút khóa-truy-cập, một </w:t>
+      </w:r>
+      <w:r>
+        <w:rPr>
+          <w:lang w:val="vi-VN"/>
+        </w:rPr>
+        <w:lastRenderedPageBreak/>
+        <w:t>client chưa chứng thực PHẢI gửi “client_id” để</w:t>
       </w:r>
       <w:r>
         <w:rPr>
@@ -4367,7 +4449,6 @@
         <w:rPr>
           <w:lang w:val="vi-VN"/>
         </w:rPr>
-        <w:lastRenderedPageBreak/>
         <w:t>Phạm vi Khóa-Truy-Cập</w:t>
       </w:r>
     </w:p>
@@ -4742,6 +4823,7 @@
         <w:rPr>
           <w:color w:val="000000"/>
         </w:rPr>
+        <w:lastRenderedPageBreak/>
         <w:t xml:space="preserve">     |  </w:t>
       </w:r>
       <w:r>
@@ -4894,7 +4976,6 @@
         <w:rPr>
           <w:color w:val="000000"/>
         </w:rPr>
-        <w:lastRenderedPageBreak/>
         <w:t xml:space="preserve">     +-|----|---+                                 +---------------+</w:t>
       </w:r>
     </w:p>
@@ -5357,6 +5438,7 @@
         <w:rPr>
           <w:lang w:val="vi-VN"/>
         </w:rPr>
+        <w:lastRenderedPageBreak/>
         <w:t>Client điều hướng chủ sở hữu tài nguyên đến URI đã được cấu trúc sử dụng một phản hồi chuyển hướng của giao thức HTTP, hoặc bằng cách các cách khác khả dụng thông qua tác-nhân tương-tác.</w:t>
       </w:r>
     </w:p>
@@ -5410,7 +5492,6 @@
           <w:sz w:val="20"/>
           <w:szCs w:val="20"/>
         </w:rPr>
-        <w:lastRenderedPageBreak/>
         <w:t>GET /authorize?response_type=code&amp;client_id=s6BhdRkqt3&amp;state=xyz</w:t>
       </w:r>
     </w:p>
@@ -5806,6 +5887,7 @@
         <w:rPr>
           <w:lang w:val="vi-VN"/>
         </w:rPr>
+        <w:lastRenderedPageBreak/>
         <w:t>Nếu chủ sở hữu tài nguyên không đồng ý cấp quyền cho yêu cầu hoặc nếu yêu câu thất bại vì những nguyên nhân khác hơn là thiếu hoặc URI chuyển hướng không hợp lệ, máy chủ chứng thực thông báo cho client bằng cách thêm các tham số sau vào thành phần truy vấn của URI chuyển hướng sử dụng biến đổi “application/x-www-form-urlencoded”.</w:t>
       </w:r>
     </w:p>
@@ -5821,7 +5903,6 @@
         <w:rPr>
           <w:lang w:val="vi-VN"/>
         </w:rPr>
-        <w:lastRenderedPageBreak/>
         <w:t xml:space="preserve">error : BẮT BUỘC . Một </w:t>
       </w:r>
       <w:r>
@@ -5830,7 +5911,7 @@
         </w:rPr>
         <w:t>mã lỗi ASCII [</w:t>
       </w:r>
-      <w:hyperlink r:id="rId17" w:anchor="ref-USASCII" w:history="1">
+      <w:hyperlink r:id="rId18" w:anchor="ref-USASCII" w:history="1">
         <w:r>
           <w:rPr>
             <w:rStyle w:val="Hyperlink"/>
@@ -6238,6 +6319,7 @@
         <w:rPr>
           <w:lang w:val="vi-VN"/>
         </w:rPr>
+        <w:lastRenderedPageBreak/>
         <w:t>redirect_uri : BẮT BUỘC . Nếu tham số “redirect_uri” được thêm vào yêu cầu chứng thực như mô tả tại Section 4.1.1 và giá trị của chúng PHẢI được xác định.</w:t>
       </w:r>
     </w:p>
@@ -6268,7 +6350,6 @@
         <w:rPr>
           <w:lang w:val="vi-VN"/>
         </w:rPr>
-        <w:lastRenderedPageBreak/>
         <w:t>Nếu client thuộc loại đảm bảo hoặc client được cấp chứng-nhận (hoặc thuộc loại có yêu cầu chứng thực khác) , client PHẢI chứng-nhận với máy chủ chứng thực như mô tả tại Section 3.2.1</w:t>
       </w:r>
     </w:p>
@@ -7168,6 +7249,7 @@
         <w:rPr>
           <w:lang w:val="vi-VN"/>
         </w:rPr>
+        <w:lastRenderedPageBreak/>
         <w:t>Cấp-quyền gián tiếp</w:t>
       </w:r>
     </w:p>
@@ -7196,7 +7278,6 @@
         <w:rPr>
           <w:lang w:val="vi-VN"/>
         </w:rPr>
-        <w:lastRenderedPageBreak/>
         <w:t>Vì đây là tiến trình dựa trên nền tảng chuyển hướng, client phải có khả năng giao tiếp với tác-nhân-tương-tác của chủ sở hững tài nguyên (thường là một web browser) và có khả năng nhận yêu cầu đến (thông qua chuyển hướng) từ máy chủ chứng-thực.</w:t>
       </w:r>
     </w:p>
@@ -8948,7 +9029,14 @@
         <w:rPr>
           <w:lang w:val="vi-VN"/>
         </w:rPr>
-        <w:t>Client mở đầu tiến trình bằng cách chuyển hướng tác-nhân tương-tác của chủ sở hữu tài nguyên đến đầu mút chứng thực. Client kèm theo nhận dạng của nó, phạm vi truy cập nó yêu cầu, trạng thái cục-bộ và một URI chuyển-hướ</w:t>
+        <w:t xml:space="preserve">Client mở đầu tiến trình bằng cách chuyển hướng tác-nhân tương-tác của chủ sở hữu tài nguyên đến đầu mút chứng thực. Client kèm theo nhận dạng của nó, phạm vi truy cập nó yêu cầu, trạng </w:t>
+      </w:r>
+      <w:r>
+        <w:rPr>
+          <w:lang w:val="vi-VN"/>
+        </w:rPr>
+        <w:lastRenderedPageBreak/>
+        <w:t>thái cục-bộ và một URI chuyển-hướ</w:t>
       </w:r>
       <w:r>
         <w:rPr>
@@ -9004,7 +9092,6 @@
         <w:rPr>
           <w:lang w:val="vi-VN"/>
         </w:rPr>
-        <w:lastRenderedPageBreak/>
         <w:t>Dựa vào quyết định của chủ sở hữu tài nguyên, máy chủ chứng thực chuyển hướng tác-nhân tương-tác về Client sử dụng URI chuyển-hướng được cung cấp trước đó. URI chuyển hướng bao gồm khóa-truy-cập trong thành phần của URI.</w:t>
       </w:r>
     </w:p>
@@ -9386,6 +9473,7 @@
         <w:rPr>
           <w:lang w:val="vi-VN"/>
         </w:rPr>
+        <w:lastRenderedPageBreak/>
         <w:t>Máy chủ chứng-thực kiểm tra truy vấn để đảm bảo rằng tất cả các thành phần truy vấn hợp lệ. Máy chủ chứng-thực PHẢI xác nhận URI chuyển-hướng phải trùng khớp với URI chuyển-hướng được đăng kí bởi client như mô tả tại phần 3.1.2</w:t>
       </w:r>
     </w:p>
@@ -9419,7 +9507,6 @@
         <w:rPr>
           <w:lang w:val="vi-VN"/>
         </w:rPr>
-        <w:lastRenderedPageBreak/>
         <w:t xml:space="preserve">Khi quyết định được đưa ra, </w:t>
       </w:r>
       <w:r>
@@ -9655,6 +9742,7 @@
         <w:rPr>
           <w:lang w:val="vi-VN"/>
         </w:rPr>
+        <w:lastRenderedPageBreak/>
         <w:t xml:space="preserve">Nếu chủ sở-hữu tài-nguyên không chấp nhận một yêu cầu truy cập hoặc việc yêu cầu thất bại vì các nguyên do khác hơn là thiết sót hoặc URI chuyển-hướng không hợp lệ, </w:t>
       </w:r>
       <w:r>
@@ -9692,7 +9780,6 @@
         <w:rPr>
           <w:lang w:val="vi-VN"/>
         </w:rPr>
-        <w:lastRenderedPageBreak/>
         <w:t>invalid_request : Thiếu một tham số bắt buộc nào đó trong yêu cầu, hoặc một tham số nào đó có giá trị không hợp lệ, hoặc một tham số nào đó xuất hiện nhiều lần, hoặc các lỗi định dạng khác.</w:t>
       </w:r>
     </w:p>
@@ -10016,6 +10103,7 @@
         <w:rPr>
           <w:lang w:val="vi-VN"/>
         </w:rPr>
+        <w:lastRenderedPageBreak/>
         <w:t xml:space="preserve">Loại cấp quyền này phù hợp cho các client có khả năng lấy </w:t>
       </w:r>
       <w:r>
@@ -10101,7 +10189,6 @@
           <w:szCs w:val="20"/>
           <w:lang w:val="vi-VN"/>
         </w:rPr>
-        <w:lastRenderedPageBreak/>
         <w:t xml:space="preserve">     </w:t>
       </w:r>
       <w:r>
@@ -11115,6 +11202,7 @@
         <w:rPr>
           <w:lang w:val="vi-VN"/>
         </w:rPr>
+        <w:lastRenderedPageBreak/>
         <w:t>Nếu loại client tin cậy hoặc client được cấp chứng-nhận (hoặc các loại tương tự), client PHẢI chứng thực với máy chủ chứng-thực như mô tả tại phần 3.2.1</w:t>
       </w:r>
     </w:p>
@@ -12040,6 +12128,7 @@
           <w:szCs w:val="20"/>
           <w:lang w:val="vi-VN"/>
         </w:rPr>
+        <w:lastRenderedPageBreak/>
         <w:t xml:space="preserve">     </w:t>
       </w:r>
       <w:r>
@@ -12304,7 +12393,6 @@
         <w:rPr>
           <w:lang w:val="vi-VN"/>
         </w:rPr>
-        <w:lastRenderedPageBreak/>
         <w:t>Client xác nhận mình với máy chủ chứng thực và yêu cầu một khóa-truy-cập từ đầu-mút khóa-truy-cập.</w:t>
       </w:r>
     </w:p>
@@ -12899,6 +12987,7 @@
           <w:sz w:val="20"/>
           <w:szCs w:val="20"/>
         </w:rPr>
+        <w:lastRenderedPageBreak/>
         <w:t xml:space="preserve">     Pragma: no-cache</w:t>
       </w:r>
     </w:p>
@@ -13185,7 +13274,6 @@
         <w:rPr>
           <w:lang w:val="vi-VN"/>
         </w:rPr>
-        <w:lastRenderedPageBreak/>
         <w:t>Extension Grants</w:t>
       </w:r>
     </w:p>
@@ -13222,7 +13310,7 @@
         </w:rPr>
         <w:t xml:space="preserve">Ví dụ, để yêu cầu một khóa-truy-cập sử dụng một SAML 2.0 (Security Assertion Markup Language) để cấp quyền như định nghĩa tại </w:t>
       </w:r>
-      <w:hyperlink r:id="rId18" w:anchor="ref-OAuth-SAML2" w:history="1">
+      <w:hyperlink r:id="rId19" w:anchor="ref-OAuth-SAML2" w:history="1">
         <w:r>
           <w:rPr>
             <w:rStyle w:val="Hyperlink"/>
@@ -13646,6 +13734,7 @@
         <w:rPr>
           <w:lang w:val="vi-VN"/>
         </w:rPr>
+        <w:lastRenderedPageBreak/>
         <w:t>expires_in : KHUYÊN DÙNG , thời gian tồn tại tính bằng giây của khóa-truy-cập. Ví dụ, giá trị “3600” hàm ý rằng khóa-truy-cập sẽ hết hạn sau 1 giờ kể từ khi phản hồi được tạo.  Nếu có dùng, máy chủ chứng-thực NÊN cung cấp giời gian hết hạn thông qua cách này hay khác hoặc thông qua tài liệu về giá trị mặc định.</w:t>
       </w:r>
     </w:p>
@@ -13694,7 +13783,6 @@
         <w:rPr>
           <w:lang w:val="vi-VN"/>
         </w:rPr>
-        <w:lastRenderedPageBreak/>
         <w:t>Các tham số được thêm vào phần thân của phản hồi HTTP sử dụng nội dung loại “application/json”</w:t>
       </w:r>
       <w:r>
@@ -13709,7 +13797,7 @@
         </w:rPr>
         <w:t>như định nghĩa tại [</w:t>
       </w:r>
-      <w:hyperlink r:id="rId19" w:history="1">
+      <w:hyperlink r:id="rId20" w:history="1">
         <w:r>
           <w:rPr>
             <w:rStyle w:val="Hyperlink"/>
@@ -14292,7 +14380,7 @@
         </w:rPr>
         <w:t>error : BẮT BUỘC . Một mã lỗi ASCII [</w:t>
       </w:r>
-      <w:hyperlink r:id="rId20" w:anchor="ref-USASCII" w:history="1">
+      <w:hyperlink r:id="rId21" w:anchor="ref-USASCII" w:history="1">
         <w:r>
           <w:rPr>
             <w:rStyle w:val="Hyperlink"/>
@@ -14401,6 +14489,7 @@
         <w:rPr>
           <w:lang w:val="vi-VN"/>
         </w:rPr>
+        <w:lastRenderedPageBreak/>
         <w:t>server_error : Máy chủ chứng thực gặp một trường hợp không mong muốn ngăn cản nó đáp ứng yêu cầu. (mã lỗi này là cần thết bởi một mã trạng thái 500 của giao thức HTTP  không thể gửi cho client thông qua phản hồi chuyển hướng của giao thức HTTP).</w:t>
       </w:r>
     </w:p>
@@ -14466,7 +14555,6 @@
         <w:rPr>
           <w:lang w:val="vi-VN"/>
         </w:rPr>
-        <w:lastRenderedPageBreak/>
         <w:t xml:space="preserve">error_uri : TÙY CHỌN . Một URI xác định một trang web con người đọc được có các thông tin về lỗi, sử dụng để cung cấp cho lập trình viên thông tin thêm về lỗi. Giá trị của tham số “error_uri” PHẢI tương thích với cú pháp của URI và KHÔNG ĐƯỢC chứa các kí tự ngoài tập </w:t>
       </w:r>
       <w:r>
@@ -14495,7 +14583,7 @@
         </w:rPr>
         <w:t>Các tham số được thêm vào phần thân của phản hồi HTTP sử dụng nội dung loại “application/json” như định nghĩa tại [</w:t>
       </w:r>
-      <w:hyperlink r:id="rId21" w:history="1">
+      <w:hyperlink r:id="rId22" w:history="1">
         <w:r>
           <w:rPr>
             <w:rStyle w:val="Hyperlink"/>
@@ -14970,6 +15058,7 @@
         <w:rPr>
           <w:lang w:val="vi-VN"/>
         </w:rPr>
+        <w:lastRenderedPageBreak/>
         <w:t>Ví dụ, client tạo truy vấn HTTP sử dụng lớp bảo mật.</w:t>
       </w:r>
     </w:p>
@@ -15259,7 +15348,6 @@
         <w:rPr>
           <w:lang w:val="vi-VN"/>
         </w:rPr>
-        <w:lastRenderedPageBreak/>
         <w:t>Xác-nhận client nếu việc chứng thực client là cần thiết và đảm bảo rằng khóa-đổi-mới đã được cấp cho client đã chứng-thực, và.</w:t>
       </w:r>
     </w:p>
@@ -15365,7 +15453,7 @@
         </w:rPr>
         <w:t xml:space="preserve"> được máy chủ chứng-thực cấp. Thông thường, nó đòi hỏi sử dụng trường header “Authorization” của truy vấn HTTP [</w:t>
       </w:r>
-      <w:hyperlink r:id="rId22" w:history="1">
+      <w:hyperlink r:id="rId23" w:history="1">
         <w:r>
           <w:rPr>
             <w:rStyle w:val="Hyperlink"/>
@@ -15380,7 +15468,7 @@
         </w:rPr>
         <w:t>] với một lược đồ xác-nhận được định nghĩa bởi đặc tả về loại khóa-truy-cập được sử dụng, như là [</w:t>
       </w:r>
-      <w:hyperlink r:id="rId23" w:history="1">
+      <w:hyperlink r:id="rId24" w:history="1">
         <w:r>
           <w:rPr>
             <w:rStyle w:val="Hyperlink"/>
@@ -15449,7 +15537,7 @@
         </w:rPr>
         <w:t>Ví dụ, loại khóa “bearer” định nghĩa tại [</w:t>
       </w:r>
-      <w:hyperlink r:id="rId24" w:history="1">
+      <w:hyperlink r:id="rId25" w:history="1">
         <w:r>
           <w:rPr>
             <w:rStyle w:val="Hyperlink"/>
@@ -15608,9 +15696,10 @@
         <w:rPr>
           <w:lang w:val="vi-VN"/>
         </w:rPr>
+        <w:lastRenderedPageBreak/>
         <w:t>Trong khi loại khóa “mac” định nghĩa tại [</w:t>
       </w:r>
-      <w:hyperlink r:id="rId25" w:anchor="ref-OAuth-HTTP-MAC" w:history="1">
+      <w:hyperlink r:id="rId26" w:anchor="ref-OAuth-HTTP-MAC" w:history="1">
         <w:r>
           <w:rPr>
             <w:rStyle w:val="Hyperlink"/>
@@ -15863,10 +15952,9 @@
         <w:rPr>
           <w:lang w:val="vi-VN"/>
         </w:rPr>
-        <w:lastRenderedPageBreak/>
         <w:t>Những ví dụ trên được đưa ra chỉ nhằm cung cấp cái nhìn trực quan. Nhà phát triển được khuyến cáo tham khảo đặc tả [</w:t>
       </w:r>
-      <w:hyperlink r:id="rId26" w:history="1">
+      <w:hyperlink r:id="rId27" w:history="1">
         <w:r>
           <w:rPr>
             <w:rStyle w:val="Hyperlink"/>
@@ -15881,7 +15969,7 @@
         </w:rPr>
         <w:t>] và [</w:t>
       </w:r>
-      <w:hyperlink r:id="rId27" w:anchor="ref-OAuth-HTTP-MAC" w:history="1">
+      <w:hyperlink r:id="rId28" w:anchor="ref-OAuth-HTTP-MAC" w:history="1">
         <w:r>
           <w:rPr>
             <w:rStyle w:val="Hyperlink"/>
@@ -16118,7 +16206,7 @@
         </w:rPr>
         <w:t>Những loại khác PHẢI được đăng kí, tên của loại khóa-truy-cập PHẢI phù hợp với loại-tên ABNF. Nếu định nghĩa của loại bao gồm một lươc-đồ chứng-thực HTTP, tên của loại NÊN chỉ ra tên lược đồ chưng-thực HTTP được dùng (như định nghĩa bởi [</w:t>
       </w:r>
-      <w:hyperlink r:id="rId28" w:history="1">
+      <w:hyperlink r:id="rId29" w:history="1">
         <w:r>
           <w:rPr>
             <w:rStyle w:val="Hyperlink"/>
@@ -16166,6 +16254,7 @@
         <w:rPr>
           <w:color w:val="000000"/>
         </w:rPr>
+        <w:lastRenderedPageBreak/>
         <w:t xml:space="preserve">     name-char  = "-" / "." / "_" / DIGIT / ALPHA</w:t>
       </w:r>
     </w:p>
@@ -16236,7 +16325,6 @@
         <w:rPr>
           <w:lang w:val="vi-VN"/>
         </w:rPr>
-        <w:lastRenderedPageBreak/>
         <w:t xml:space="preserve">     </w:t>
       </w:r>
       <w:r>
@@ -16532,7 +16620,14 @@
         <w:rPr>
           <w:lang w:val="vi-VN"/>
         </w:rPr>
-        <w:t>, phản hồi lỗi của các khóa (phần 5.2), hoặc phản hồi lỗi trng quá trình truy cập tài nguyên (phần 7.2), những mã lỗi CÓ THỂ được định nghĩa.</w:t>
+        <w:t xml:space="preserve">, phản hồi lỗi của </w:t>
+      </w:r>
+      <w:r>
+        <w:rPr>
+          <w:lang w:val="vi-VN"/>
+        </w:rPr>
+        <w:lastRenderedPageBreak/>
+        <w:t>các khóa (phần 5.2), hoặc phản hồi lỗi trng quá trình truy cập tài nguyên (phần 7.2), những mã lỗi CÓ THỂ được định nghĩa.</w:t>
       </w:r>
     </w:p>
     <w:p>
@@ -16575,7 +16670,6 @@
           <w:color w:val="000000"/>
           <w:lang w:val="vi-VN"/>
         </w:rPr>
-        <w:lastRenderedPageBreak/>
         <w:t xml:space="preserve">     </w:t>
       </w:r>
       <w:r>
@@ -16812,7 +16906,14 @@
         <w:rPr>
           <w:lang w:val="vi-VN"/>
         </w:rPr>
-        <w:t>tạo ra các thách thức về bảo mật bởi những người chủ sở-hữu tài-nguyên  thì được chứng thực bên trong một cửa sổ không xác định và không có các lớp bảo vệ như với đa số tác-nhân tương-tác mở rộng. Một tác-nhân tương-tác nhúng sẵn hướng người dùng đến việc tin tưởng những yêu cầu không xác định của quá trình chứng-thực (tạo ra tiền đề để dễ bị tấ</w:t>
+        <w:t xml:space="preserve">tạo ra các thách thức về bảo mật bởi những người chủ sở-hữu tài-nguyên  thì được chứng thực bên trong một cửa sổ không xác định và không có các lớp bảo vệ như với đa số tác-nhân tương-tác mở rộng. Một tác-nhân tương-tác nhúng sẵn hướng người dùng đến việc </w:t>
+      </w:r>
+      <w:r>
+        <w:rPr>
+          <w:lang w:val="vi-VN"/>
+        </w:rPr>
+        <w:lastRenderedPageBreak/>
+        <w:t>tin tưởng những yêu cầu không xác định của quá trình chứng-thực (tạo ra tiền đề để dễ bị tấ</w:t>
       </w:r>
       <w:r>
         <w:rPr>
@@ -16909,7 +17010,6 @@
         <w:rPr>
           <w:lang w:val="vi-VN"/>
         </w:rPr>
-        <w:lastRenderedPageBreak/>
         <w:t xml:space="preserve"> </w:t>
       </w:r>
     </w:p>
@@ -17002,7 +17102,7 @@
         </w:rPr>
         <w:t>Một mô hình bảo mât OAuth đầy đủ và phân tích, cũng như là nền tảng kiến thức về thiết kế giao thức, được cung cấp tại [</w:t>
       </w:r>
-      <w:hyperlink r:id="rId29" w:anchor="ref-OAuth-THREATMODEL" w:history="1">
+      <w:hyperlink r:id="rId30" w:anchor="ref-OAuth-THREATMODEL" w:history="1">
         <w:r>
           <w:rPr>
             <w:rStyle w:val="Hyperlink"/>
@@ -17265,7 +17365,14 @@
         <w:rPr>
           <w:lang w:val="vi-VN"/>
         </w:rPr>
-        <w:t xml:space="preserve">PHẢI xác-thực client bất kể khi nào có thể. Nếu máy chủ chứng-thực không thể xác-nhận client dựa trên các đặc điểm tự nhiên, máy chủ chứng-thực PHẢI yêu cầu đăng ký bất kỳ URI chuyển-hướng nào đã dùng để nhận phản hồi về việc xác thực và NÊN sử dụng những các khác để bảo vệ chủ sở-hữu tài-nguyên khỏi những client nguy hiểm. </w:t>
+        <w:t>PHẢI xác-thực client bất kể khi nào có thể. Nếu máy chủ chứng-thực không thể xác-nhận client dựa trên các đặc điểm tự nhiên, máy chủ chứng-thực PHẢI yêu cầu đăng ký bất kỳ URI chuyển-</w:t>
+      </w:r>
+      <w:r>
+        <w:rPr>
+          <w:lang w:val="vi-VN"/>
+        </w:rPr>
+        <w:lastRenderedPageBreak/>
+        <w:t xml:space="preserve">hướng nào đã dùng để nhận phản hồi về việc xác thực và NÊN sử dụng những các khác để bảo vệ chủ sở-hữu tài-nguyên khỏi những client nguy hiểm. </w:t>
       </w:r>
       <w:r>
         <w:rPr>
@@ -17319,7 +17426,6 @@
         <w:rPr>
           <w:lang w:val="vi-VN"/>
         </w:rPr>
-        <w:lastRenderedPageBreak/>
         <w:t>Các khóa-truy-cập</w:t>
       </w:r>
     </w:p>
@@ -17341,131 +17447,6 @@
           <w:lang w:val="vi-VN"/>
         </w:rPr>
         <w:t>việc chứng thực với máy chủ như định nghĩa tại [</w:t>
-      </w:r>
-      <w:hyperlink r:id="rId30" w:history="1">
-        <w:r>
-          <w:rPr>
-            <w:rStyle w:val="Hyperlink"/>
-            <w:lang w:val="vi-VN"/>
-          </w:rPr>
-          <w:t>RFC2818</w:t>
-        </w:r>
-      </w:hyperlink>
-      <w:r>
-        <w:rPr>
-          <w:lang w:val="vi-VN"/>
-        </w:rPr>
-        <w:t>].</w:t>
-      </w:r>
-    </w:p>
-    <w:p>
-      <w:pPr>
-        <w:jc w:val="both"/>
-        <w:rPr>
-          <w:lang w:val="vi-VN"/>
-        </w:rPr>
-      </w:pPr>
-      <w:r>
-        <w:rPr>
-          <w:lang w:val="vi-VN"/>
-        </w:rPr>
-        <w:t>Khi sử dụng kiểu cấp-quyền gián tiếp, khóa-truy-cập được lưu chuyển trong thành phần của URI, thứ có thể rò rỉ cho các bên khác.</w:t>
-      </w:r>
-    </w:p>
-    <w:p>
-      <w:pPr>
-        <w:jc w:val="both"/>
-        <w:rPr>
-          <w:lang w:val="vi-VN"/>
-        </w:rPr>
-      </w:pPr>
-      <w:r>
-        <w:rPr>
-          <w:lang w:val="vi-VN"/>
-        </w:rPr>
-        <w:t>Máy chủ chứng-thực PHẢI đảm bảo rằng  khóa-truy-cập không thể được tạo, chỉnh sửa hoặc làm giả bởi các bên khác.</w:t>
-      </w:r>
-    </w:p>
-    <w:p>
-      <w:pPr>
-        <w:jc w:val="both"/>
-        <w:rPr>
-          <w:lang w:val="vi-VN"/>
-        </w:rPr>
-      </w:pPr>
-      <w:r>
-        <w:rPr>
-          <w:lang w:val="vi-VN"/>
-        </w:rPr>
-        <w:t>Client NÊN yêu cầu khóa-truy-cập với phạm vi truy cập tối thiểu cần thiết. Máy chủ chứng-thực NÊN lấy danh tính client để lựa chọn cách đáp ứng phạm vi được yêu cầu và CÓ THỂ phát sinh khóa-truy-cập với ít quyền hạn hơn phạm vi được yêu cầu.</w:t>
-      </w:r>
-    </w:p>
-    <w:p>
-      <w:pPr>
-        <w:jc w:val="both"/>
-        <w:rPr>
-          <w:lang w:val="vi-VN"/>
-        </w:rPr>
-      </w:pPr>
-      <w:r>
-        <w:rPr>
-          <w:lang w:val="vi-VN"/>
-        </w:rPr>
-        <w:t>Đặc tả này không cung cấp phương pháp nào để máy chủ tài-nguyên có thể đảm bảo một khóa-truy-cập vừa được cung cấp bởi client có phải được phát sinh từ máy chủ chứng-thực cho client đó hay không.</w:t>
-      </w:r>
-    </w:p>
-    <w:p>
-      <w:pPr>
-        <w:pStyle w:val="ListParagraph"/>
-        <w:numPr>
-          <w:ilvl w:val="1"/>
-          <w:numId w:val="8"/>
-        </w:numPr>
-        <w:ind w:left="0" w:hanging="11"/>
-        <w:jc w:val="both"/>
-        <w:rPr>
-          <w:lang w:val="vi-VN"/>
-        </w:rPr>
-      </w:pPr>
-      <w:r>
-        <w:rPr>
-          <w:lang w:val="vi-VN"/>
-        </w:rPr>
-        <w:t>Các khóa-đổi-mới</w:t>
-      </w:r>
-    </w:p>
-    <w:p>
-      <w:pPr>
-        <w:jc w:val="both"/>
-        <w:rPr>
-          <w:lang w:val="vi-VN"/>
-        </w:rPr>
-      </w:pPr>
-      <w:r>
-        <w:rPr>
-          <w:lang w:val="vi-VN"/>
-        </w:rPr>
-        <w:t>Máy chủ chứng thực CÓ THỂ cấp phát khóa-đổi mới cho các client là ứng dụng web và ứng dụng native.</w:t>
-      </w:r>
-    </w:p>
-    <w:p>
-      <w:pPr>
-        <w:jc w:val="both"/>
-        <w:rPr>
-          <w:lang w:val="vi-VN"/>
-        </w:rPr>
-      </w:pPr>
-      <w:r>
-        <w:rPr>
-          <w:lang w:val="vi-VN"/>
-        </w:rPr>
-        <w:t xml:space="preserve">Khóa-đổi-mới PHẢI được giữ và lưu chuyển an toàn, và chỉ chia sẻ giữa máy chủ chứng-thực và client được cấp phát. Máy chủ chứng thực PHẢI duy trì mối liên hệ giữa khóa đổi mới và client mà nó được cấp phát cho. Khóa-đổi-mới PHẢI được lưu chuyển khi và chỉ khi sử dụng TLS </w:t>
-      </w:r>
-      <w:r>
-        <w:rPr>
-          <w:lang w:val="vi-VN"/>
-        </w:rPr>
-        <w:t>như mô tả tại 1.6 với việc chứng thực với máy chủ như định nghĩa tại [</w:t>
       </w:r>
       <w:hyperlink r:id="rId31" w:history="1">
         <w:r>
@@ -17494,41 +17475,49 @@
         <w:rPr>
           <w:lang w:val="vi-VN"/>
         </w:rPr>
-        <w:t>Máy chủ chứng thực PHẢI kiểm tra mối liên hệ giữa khóa-đổi-mới và danh tính của client bất kể khi nào danh tính của client có thể xác-nhận được. Khi việc xác-thực client là bất khả thi, máy chủ chứng thực nên triển khai các biện pháp để bảo vệ khóa-truy-cập khỏi việc bị sử dụng cho mục đí xấu.</w:t>
-      </w:r>
-    </w:p>
-    <w:p>
-      <w:pPr>
-        <w:jc w:val="both"/>
-        <w:rPr>
-          <w:lang w:val="vi-VN"/>
-        </w:rPr>
-      </w:pPr>
-      <w:r>
-        <w:rPr>
-          <w:lang w:val="vi-VN"/>
-        </w:rPr>
-        <w:t xml:space="preserve">Ví dụ, máy chủ chứng-thực có thể </w:t>
-      </w:r>
-      <w:r>
-        <w:rPr>
-          <w:lang w:val="vi-VN"/>
-        </w:rPr>
-        <w:t xml:space="preserve">xoay vòng cấp phát khóa-đổi-mới mới với mỗi phản hồi yêu cầu truy cập khóa-đổi-mới. Khóa-đổi-mới cũ bị hết hạn nhưng vẫn tồn tại ở máy chủ chứng-thực . Nếu một khóa-truy-cập bị lộ và được sử dụng bởi cả kẻ tấn công và client, một trong hai sẽ đưa ra khóa hết hạn và máy chủ chứng-thực sẽ nhận ra các sai phạm. </w:t>
-      </w:r>
-    </w:p>
-    <w:p>
-      <w:pPr>
-        <w:jc w:val="both"/>
-        <w:rPr>
-          <w:lang w:val="vi-VN"/>
-        </w:rPr>
-      </w:pPr>
-      <w:r>
-        <w:rPr>
-          <w:lang w:val="vi-VN"/>
-        </w:rPr>
-        <w:t>Máy chủ chứng-thực PHẢI đảm bảo rằng các khóa-đổi-mới không thể được tạo, chỉnh sửa hoặc làm giả bởi các bên khác.</w:t>
+        <w:t>Khi sử dụng kiểu cấp-quyền gián tiếp, khóa-truy-cập được lưu chuyển trong thành phần của URI, thứ có thể rò rỉ cho các bên khác.</w:t>
+      </w:r>
+    </w:p>
+    <w:p>
+      <w:pPr>
+        <w:jc w:val="both"/>
+        <w:rPr>
+          <w:lang w:val="vi-VN"/>
+        </w:rPr>
+      </w:pPr>
+      <w:r>
+        <w:rPr>
+          <w:lang w:val="vi-VN"/>
+        </w:rPr>
+        <w:t>Máy chủ chứng-thực PHẢI đảm bảo rằng  khóa-truy-cập không thể được tạo, chỉnh sửa hoặc làm giả bởi các bên khác.</w:t>
+      </w:r>
+    </w:p>
+    <w:p>
+      <w:pPr>
+        <w:jc w:val="both"/>
+        <w:rPr>
+          <w:lang w:val="vi-VN"/>
+        </w:rPr>
+      </w:pPr>
+      <w:r>
+        <w:rPr>
+          <w:lang w:val="vi-VN"/>
+        </w:rPr>
+        <w:t>Client NÊN yêu cầu khóa-truy-cập với phạm vi truy cập tối thiểu cần thiết. Máy chủ chứng-thực NÊN lấy danh tính client để lựa chọn cách đáp ứng phạm vi được yêu cầu và CÓ THỂ phát sinh khóa-truy-cập với ít quyền hạn hơn phạm vi được yêu cầu.</w:t>
+      </w:r>
+    </w:p>
+    <w:p>
+      <w:pPr>
+        <w:jc w:val="both"/>
+        <w:rPr>
+          <w:lang w:val="vi-VN"/>
+        </w:rPr>
+      </w:pPr>
+      <w:r>
+        <w:rPr>
+          <w:lang w:val="vi-VN"/>
+        </w:rPr>
+        <w:t>Đặc tả này không cung cấp phương pháp nào để máy chủ tài-nguyên có thể đảm bảo một khóa-truy-cập vừa được cung cấp bởi client có phải được phát sinh từ máy chủ chứng-thực cho client đó hay không.</w:t>
       </w:r>
     </w:p>
     <w:p>
@@ -17548,461 +17537,35 @@
         <w:rPr>
           <w:lang w:val="vi-VN"/>
         </w:rPr>
-        <w:t>Mã Chứng-thực</w:t>
-      </w:r>
-      <w:r>
-        <w:rPr>
-          <w:lang w:val="vi-VN"/>
-        </w:rPr>
-        <w:t xml:space="preserve"> (chứng nhận ủy quyền)</w:t>
-      </w:r>
-    </w:p>
-    <w:p>
-      <w:pPr>
-        <w:jc w:val="both"/>
-        <w:rPr>
-          <w:lang w:val="vi-VN"/>
-        </w:rPr>
-      </w:pPr>
-      <w:r>
-        <w:rPr>
-          <w:lang w:val="vi-VN"/>
-        </w:rPr>
-        <w:t xml:space="preserve">Việc chuyển giao chứng-nhận ủy-quyền NÊN thực hiện thông qua một kênh an toàn, và client NÊN </w:t>
-      </w:r>
-      <w:r>
-        <w:rPr>
-          <w:lang w:val="vi-VN"/>
-        </w:rPr>
-        <w:t xml:space="preserve">yêu cầu sử dụng TLS với URI chuyển hướng của mình nếu  URI đó chỉ định một tài nguyên mạng. Khi chứng-nhận ủy-quyền được chuyển thông qua chuyển hướng tác-nhân tương-tác, chúng có nguy cơ bị phát hiện thông qua lịch sử của tác-nhân tương-tác và </w:t>
-      </w:r>
-      <w:r>
-        <w:rPr>
-          <w:lang w:val="vi-VN"/>
-        </w:rPr>
-        <w:t>HTTP headers.</w:t>
-      </w:r>
-    </w:p>
-    <w:p>
-      <w:pPr>
-        <w:jc w:val="both"/>
-        <w:rPr>
-          <w:lang w:val="vi-VN"/>
-        </w:rPr>
-      </w:pPr>
-      <w:r>
-        <w:rPr>
-          <w:lang w:val="vi-VN"/>
-        </w:rPr>
-        <w:t xml:space="preserve">Chứng-nhận-ủy-quyền hoạt động như </w:t>
-      </w:r>
-      <w:r>
-        <w:rPr>
-          <w:lang w:val="vi-VN"/>
-        </w:rPr>
-        <w:t>chứng-thư</w:t>
-      </w:r>
-      <w:r>
-        <w:rPr>
-          <w:lang w:val="vi-VN"/>
-        </w:rPr>
-        <w:t xml:space="preserve"> văn bản thuần túy, dùng để xác-nhận rằng chủ sở hữu đã ủy quyền tại máy chủ chứng-thực là cùng một người chuyển sang client để hoàn thành tiến trình. Cho </w:t>
-      </w:r>
-      <w:r>
-        <w:rPr>
-          <w:lang w:val="vi-VN"/>
-        </w:rPr>
-        <w:lastRenderedPageBreak/>
-        <w:t>dù client dựa vào chứng-nhận-ủy-quyền để chứng-thực nó được ủy-quyền của chủ sở-hữu, đầu mút chuyển hướng của client PHẢI sử dụng TLS.</w:t>
-      </w:r>
-    </w:p>
-    <w:p>
-      <w:pPr>
-        <w:jc w:val="both"/>
-        <w:rPr>
-          <w:lang w:val="vi-VN"/>
-        </w:rPr>
-      </w:pPr>
-      <w:r>
-        <w:rPr>
-          <w:lang w:val="vi-VN"/>
-        </w:rPr>
-        <w:t>Chứng-nhận ủy-quyền PHẢI có vòng đời ngắn và dùng một lần. Nếu máy chủ chứng-thực quan sát thấy nhiều giao dịch của một chứng-nhận-ủy-quyền yêu cầu khóa-truy-cập, máy củ chứng-thực NÊN loại bỏ tất cả những khóa-truy-cập đã được cấp dựa trên chứng-nhận-ủy-quyền bị đánh cắp.</w:t>
-      </w:r>
-    </w:p>
-    <w:p>
-      <w:pPr>
-        <w:jc w:val="both"/>
-        <w:rPr>
-          <w:lang w:val="vi-VN"/>
-        </w:rPr>
-      </w:pPr>
-      <w:r>
-        <w:rPr>
-          <w:lang w:val="vi-VN"/>
-        </w:rPr>
-        <w:t>Nếu có thể xác-nhận được client, máy chủ chứng thực PHẢI xác-nhận client và đảm bảo rằng chứng-nhận-ủy-quyền được cấp cho client đó.</w:t>
-      </w:r>
-    </w:p>
-    <w:p>
-      <w:pPr>
-        <w:pStyle w:val="ListParagraph"/>
-        <w:numPr>
-          <w:ilvl w:val="1"/>
-          <w:numId w:val="8"/>
-        </w:numPr>
-        <w:ind w:left="0" w:hanging="11"/>
-        <w:jc w:val="both"/>
-        <w:rPr>
-          <w:lang w:val="vi-VN"/>
-        </w:rPr>
-      </w:pPr>
-      <w:r>
-        <w:rPr>
-          <w:lang w:val="vi-VN"/>
-        </w:rPr>
-        <w:t>Authorization code redirection URI manipulation</w:t>
-      </w:r>
-    </w:p>
-    <w:p>
-      <w:pPr>
-        <w:jc w:val="both"/>
-        <w:rPr>
-          <w:lang w:val="vi-VN"/>
-        </w:rPr>
-      </w:pPr>
-      <w:r>
-        <w:rPr>
-          <w:lang w:val="vi-VN"/>
-        </w:rPr>
-        <w:t>Khi yêu cầu chứng-thực sử dụng cấp quyền dựa trên chứng-nhận ủy quyền, client có thể xác định một URI chuyển hướng thông qua tham số “redirect_uri”. Nếu kẻ tấn công có thể kiểm xoát giá trị của URI chuyển hướng, nó có thể làm máy chủ chứng-thực chuyển hướng tác-nhân tương-tác của chủ sở-hữu đến URI nằm đưới sự kiểm soát của kẻ tấn công cùng với chứng-nhận-ủy-quyền.</w:t>
-      </w:r>
-    </w:p>
-    <w:p>
-      <w:pPr>
-        <w:jc w:val="both"/>
-        <w:rPr>
-          <w:lang w:val="vi-VN"/>
-        </w:rPr>
-      </w:pPr>
-      <w:r>
-        <w:rPr>
-          <w:lang w:val="vi-VN"/>
-        </w:rPr>
-        <w:t xml:space="preserve">Kẻ tấn công có thể tạo một tài khoản tại một client hợp lệ và bắt đầu tiến trình chứng-thực. Khi tác-nhân-tương-tác của kẻ tấn công gửi đến máy chủ chứng thực để được cấp quyền, kẻ tấn công lấy URI xác-nhận được cấp bởi client hợp lệ và thay thế URI chuyển hướng của client với </w:t>
-      </w:r>
-      <w:r>
-        <w:rPr>
-          <w:lang w:val="vi-VN"/>
-        </w:rPr>
-        <w:t xml:space="preserve">URI nằm dưới sự kiểm soát của kẻ tấn công và </w:t>
-      </w:r>
-      <w:r>
-        <w:rPr>
-          <w:lang w:val="vi-VN"/>
-        </w:rPr>
-        <w:t>chứng-thực để truy cập vào client hợp lệ.</w:t>
-      </w:r>
-    </w:p>
-    <w:p>
-      <w:pPr>
-        <w:jc w:val="both"/>
-        <w:rPr>
-          <w:lang w:val="vi-VN"/>
-        </w:rPr>
-      </w:pPr>
-      <w:r>
-        <w:rPr>
-          <w:lang w:val="vi-VN"/>
-        </w:rPr>
-        <w:t>Đồng thời tại máy chủ chứng-thực, nạn nhân được hỏi như thường lệ, yêu cầu hợp lệ, và chứng-nhận yêu cầu. Nạn nhân được chuyển hướng đến đầu mút nằm dưới sự kiểm xoát của kể tấn công với chứng-nhận-ủy-quyền. Kẻ tấn công hoàn thành tiến trình chứng-thực bằng cách gửi chứng-nhận-ủy-quyền đến client sử dụng URI chuyển hướng gốc được cung cấp bởi client. Client chuyển chứng-nhận-ủy-quyền thành khóa-truy-cập và liên kết nó với tài khoản của kẻ tấn công, bây giờ kẻ tấn công có thể truy cập tài nguyên của nạn nhân (thông qua client).</w:t>
-      </w:r>
-    </w:p>
-    <w:p>
-      <w:pPr>
-        <w:jc w:val="both"/>
-        <w:rPr>
-          <w:lang w:val="vi-VN"/>
-        </w:rPr>
-      </w:pPr>
-      <w:r>
-        <w:rPr>
-          <w:lang w:val="vi-VN"/>
-        </w:rPr>
-        <w:t>Để chống lại loại tấn công này, máy chủ chứng-thực PHẢI đảm bảo rằng URI chuyển hướng sử dụng để yêu cầu chứng-nhận-ủy-quyền là URI được cung cấp khi chuyển đổi chứng-nhận-ủy-quyền thành khóa-truy-cập.</w:t>
-      </w:r>
-      <w:r>
-        <w:rPr>
-          <w:lang w:val="vi-VN"/>
-        </w:rPr>
-        <w:t xml:space="preserve"> Máy chủ chứng thực PHẢI yêu cầu các client công cộng và NÊN yêu cầu các client-đảm-bảo đăng ký URI chuyển hướng của mình. Nếu một URI chuyển hướng được cung cấp trong yêu cầu, máy chủ chứng thực phải kiểm tra nó với những URI đã đăng kí.</w:t>
-      </w:r>
-    </w:p>
-    <w:p>
-      <w:pPr>
-        <w:pStyle w:val="ListParagraph"/>
-        <w:numPr>
-          <w:ilvl w:val="1"/>
-          <w:numId w:val="8"/>
-        </w:numPr>
-        <w:ind w:left="0" w:hanging="11"/>
-        <w:jc w:val="both"/>
-        <w:rPr>
-          <w:lang w:val="vi-VN"/>
-        </w:rPr>
-      </w:pPr>
-      <w:r>
-        <w:rPr>
-          <w:lang w:val="vi-VN"/>
-        </w:rPr>
-        <w:t>Chứng-thư</w:t>
-      </w:r>
-      <w:r>
-        <w:rPr>
-          <w:lang w:val="vi-VN"/>
-        </w:rPr>
-        <w:t xml:space="preserve"> mật-khẩu của chủ sở hữu tài nguyên.</w:t>
-      </w:r>
-    </w:p>
-    <w:p>
-      <w:pPr>
-        <w:jc w:val="both"/>
-        <w:rPr>
-          <w:lang w:val="vi-VN"/>
-        </w:rPr>
-      </w:pPr>
-      <w:r>
-        <w:rPr>
-          <w:lang w:val="vi-VN"/>
-        </w:rPr>
-        <w:t xml:space="preserve">Kiểu cấp quyền thông qua </w:t>
-      </w:r>
-      <w:r>
-        <w:rPr>
-          <w:lang w:val="vi-VN"/>
-        </w:rPr>
-        <w:t>chứng-thư</w:t>
-      </w:r>
-      <w:r>
-        <w:rPr>
-          <w:lang w:val="vi-VN"/>
-        </w:rPr>
-        <w:t xml:space="preserve"> mật-khẩu</w:t>
-      </w:r>
-      <w:r>
-        <w:rPr>
-          <w:lang w:val="vi-VN"/>
-        </w:rPr>
-        <w:t xml:space="preserve"> thường được dùng cho các vấn đề </w:t>
-      </w:r>
-      <w:r>
-        <w:rPr>
-          <w:lang w:val="vi-VN"/>
-        </w:rPr>
-        <w:t>duy trì</w:t>
-      </w:r>
-      <w:r>
-        <w:rPr>
-          <w:lang w:val="vi-VN"/>
-        </w:rPr>
-        <w:t xml:space="preserve"> hoặc </w:t>
-      </w:r>
-      <w:r>
-        <w:rPr>
-          <w:lang w:val="vi-VN"/>
-        </w:rPr>
-        <w:t xml:space="preserve">sát nhập. Nó giảm thiểu nguy cơ từ việc lưu trữ tên-đăng-nhập và mật khẩu bởi client nhưng không làm giảm nhu cầu tiết lộ các </w:t>
-      </w:r>
-      <w:r>
-        <w:rPr>
-          <w:lang w:val="vi-VN"/>
-        </w:rPr>
-        <w:t>chứng-thư</w:t>
-      </w:r>
-      <w:r>
-        <w:rPr>
-          <w:lang w:val="vi-VN"/>
-        </w:rPr>
-        <w:t xml:space="preserve"> có đặc quyền cao cho client.</w:t>
-      </w:r>
-    </w:p>
-    <w:p>
-      <w:pPr>
-        <w:jc w:val="both"/>
-        <w:rPr>
-          <w:lang w:val="vi-VN"/>
-        </w:rPr>
-      </w:pPr>
-      <w:r>
-        <w:rPr>
-          <w:lang w:val="vi-VN"/>
-        </w:rPr>
-        <w:t>Loại cấp-quyền này mang theo mình rủi ro cao hơn các loại cấp quyền khác bởi nó duy trì việc sử dụng mật-khẩu thứ mà giao thức này được lập ra để tránh. Client có thể làm ảnh hưởng đến mật-khẩu, hoặc mật-khẩu có thể không an toàn trước kẻ tấn công (như là, thông qua file log hoặc những mục lưu trữ khác của client).</w:t>
-      </w:r>
-    </w:p>
-    <w:p>
-      <w:pPr>
-        <w:jc w:val="both"/>
-        <w:rPr>
-          <w:lang w:val="vi-VN"/>
-        </w:rPr>
-      </w:pPr>
-      <w:r>
-        <w:rPr>
-          <w:lang w:val="vi-VN"/>
-        </w:rPr>
-        <w:t xml:space="preserve">Thêm nữa, bởi </w:t>
-      </w:r>
-      <w:r>
-        <w:rPr>
-          <w:lang w:val="vi-VN"/>
-        </w:rPr>
-        <w:t xml:space="preserve">chủ sở hữu không kiểm xoát xuyên suốt quá trình chứng-thực (chủ sở hữu chỉ tham gia đến khi </w:t>
-      </w:r>
-      <w:r>
-        <w:rPr>
-          <w:lang w:val="vi-VN"/>
-        </w:rPr>
-        <w:t xml:space="preserve">đưa </w:t>
-      </w:r>
-      <w:r>
-        <w:rPr>
-          <w:lang w:val="vi-VN"/>
-        </w:rPr>
-        <w:t>chứng-thư</w:t>
-      </w:r>
-      <w:r>
-        <w:rPr>
-          <w:lang w:val="vi-VN"/>
-        </w:rPr>
-        <w:t xml:space="preserve"> cho client</w:t>
-      </w:r>
-      <w:r>
-        <w:rPr>
-          <w:lang w:val="vi-VN"/>
-        </w:rPr>
-        <w:t>)</w:t>
-      </w:r>
-      <w:r>
-        <w:rPr>
-          <w:lang w:val="vi-VN"/>
-        </w:rPr>
-        <w:t xml:space="preserve">, client có thể xin khóa-truy-cập với phạm vi rộng hơn phạm vi chủ sở </w:t>
-      </w:r>
-      <w:r>
-        <w:rPr>
-          <w:lang w:val="vi-VN"/>
-        </w:rPr>
-        <w:lastRenderedPageBreak/>
-        <w:t>hữu mong muốn. Máy chủ chứng thực nên đánh giá phạm vi và giời gian hết hạn của khóa-truy-cập được cấp bởi dạng cấp quyền này.</w:t>
-      </w:r>
-    </w:p>
-    <w:p>
-      <w:pPr>
-        <w:jc w:val="both"/>
-        <w:rPr>
-          <w:lang w:val="vi-VN"/>
-        </w:rPr>
-      </w:pPr>
-      <w:r>
-        <w:rPr>
-          <w:lang w:val="vi-VN"/>
-        </w:rPr>
-        <w:t>Máy củ chứng-thực và client NÊN hạn chế sử dụng loại cấp quyền này và thay thế bởi các dạng khác bất cứ khi nào có thể.</w:t>
-      </w:r>
-    </w:p>
-    <w:p>
-      <w:pPr>
-        <w:pStyle w:val="ListParagraph"/>
-        <w:numPr>
-          <w:ilvl w:val="1"/>
-          <w:numId w:val="8"/>
-        </w:numPr>
-        <w:ind w:left="0" w:hanging="11"/>
-        <w:jc w:val="both"/>
-        <w:rPr>
-          <w:lang w:val="vi-VN"/>
-        </w:rPr>
-      </w:pPr>
-      <w:r>
-        <w:rPr>
-          <w:lang w:val="vi-VN"/>
-        </w:rPr>
-        <w:t>Độ tin cậy của yêu cầu</w:t>
-      </w:r>
-    </w:p>
-    <w:p>
-      <w:pPr>
-        <w:jc w:val="both"/>
-        <w:rPr>
-          <w:lang w:val="vi-VN"/>
-        </w:rPr>
-      </w:pPr>
-      <w:r>
-        <w:rPr>
-          <w:lang w:val="vi-VN"/>
-        </w:rPr>
-        <w:t xml:space="preserve">Khóa-truy-cập, khóa-đổi-mới, mật khẩu của chủ sở hữu, và </w:t>
-      </w:r>
-      <w:r>
-        <w:rPr>
-          <w:lang w:val="vi-VN"/>
-        </w:rPr>
-        <w:t>chứng-thư</w:t>
-      </w:r>
-      <w:r>
-        <w:rPr>
-          <w:lang w:val="vi-VN"/>
-        </w:rPr>
-        <w:t xml:space="preserve"> cho client KHÔNG ĐƯỢC lưu chuyển ở dạng nguyên mẫu, chứng-nhận-ủy-quyền KHÔNG NÊN lưu chuyển ở dạng nguyên mẫu.</w:t>
-      </w:r>
-    </w:p>
-    <w:p>
-      <w:pPr>
-        <w:jc w:val="both"/>
-        <w:rPr>
-          <w:lang w:val="vi-VN"/>
-        </w:rPr>
-      </w:pPr>
-      <w:r>
-        <w:rPr>
-          <w:lang w:val="vi-VN"/>
-        </w:rPr>
-        <w:t>Các tham số “state” và “scope” KHÔNG NÊN kèm theo những thông tin nhạy cảm của client hay chủ sở hữu ở dạng văn bản thuần, vì chúng có thể được lưu trữ ở nơi không an toàn hoặc chuyển qua các kênh không bảo mật.</w:t>
-      </w:r>
-    </w:p>
-    <w:p>
-      <w:pPr>
-        <w:pStyle w:val="ListParagraph"/>
-        <w:numPr>
-          <w:ilvl w:val="1"/>
-          <w:numId w:val="8"/>
-        </w:numPr>
-        <w:ind w:left="0" w:hanging="11"/>
-        <w:jc w:val="both"/>
-        <w:rPr>
-          <w:lang w:val="vi-VN"/>
-        </w:rPr>
-      </w:pPr>
-      <w:r>
-        <w:rPr>
-          <w:lang w:val="vi-VN"/>
-        </w:rPr>
-        <w:t>Ensuring Endpoint Authenticity</w:t>
-      </w:r>
-    </w:p>
-    <w:p>
-      <w:pPr>
-        <w:jc w:val="both"/>
-        <w:rPr>
-          <w:lang w:val="vi-VN"/>
-        </w:rPr>
-      </w:pPr>
-      <w:r>
-        <w:rPr>
-          <w:lang w:val="vi-VN"/>
-        </w:rPr>
-        <w:t>Với mục đích ngăn chặng kiểu tấn công man-in-the-middle, máy chủ chứng-thực PHẢI yêu cầu sử dụng TLS với các máy chủ liên quan đến chứng thực như định nghĩa tại [</w:t>
+        <w:t>Các khóa-đổi-mới</w:t>
+      </w:r>
+    </w:p>
+    <w:p>
+      <w:pPr>
+        <w:jc w:val="both"/>
+        <w:rPr>
+          <w:lang w:val="vi-VN"/>
+        </w:rPr>
+      </w:pPr>
+      <w:r>
+        <w:rPr>
+          <w:lang w:val="vi-VN"/>
+        </w:rPr>
+        <w:t>Máy chủ chứng thực CÓ THỂ cấp phát khóa-đổi mới cho các client là ứng dụng web và ứng dụng native.</w:t>
+      </w:r>
+    </w:p>
+    <w:p>
+      <w:pPr>
+        <w:jc w:val="both"/>
+        <w:rPr>
+          <w:lang w:val="vi-VN"/>
+        </w:rPr>
+      </w:pPr>
+      <w:r>
+        <w:rPr>
+          <w:lang w:val="vi-VN"/>
+        </w:rPr>
+        <w:t>Khóa-đổi-mới PHẢI được giữ và lưu chuyển an toàn, và chỉ chia sẻ giữa máy chủ chứng-thực và client được cấp phát. Máy chủ chứng thực PHẢI duy trì mối liên hệ giữa khóa đổi mới và client mà nó được cấp phát cho. Khóa-đổi-mới PHẢI được lưu chuyển khi và chỉ khi sử dụng TLS như mô tả tại 1.6 với việc chứng thực với máy chủ như định nghĩa tại [</w:t>
       </w:r>
       <w:hyperlink r:id="rId32" w:history="1">
         <w:r>
@@ -18017,13 +17580,56 @@
         <w:rPr>
           <w:lang w:val="vi-VN"/>
         </w:rPr>
-        <w:t xml:space="preserve">] cho bất kỳ </w:t>
-      </w:r>
-      <w:r>
-        <w:rPr>
-          <w:lang w:val="vi-VN"/>
-        </w:rPr>
-        <w:t>yêu cầu nào gửi đến các đầu mút chứng thực hoặc đầu mút khóa-truy-cập. Client PHẢI kiểm tra chứng nhận TLS của máy chủ chứng-thực như định nghĩa tại [RFC6125] và phù hợp với yêu cầu về nhận daan5t với máy chủ nhận đạng.</w:t>
+        <w:t>].</w:t>
+      </w:r>
+    </w:p>
+    <w:p>
+      <w:pPr>
+        <w:jc w:val="both"/>
+        <w:rPr>
+          <w:lang w:val="vi-VN"/>
+        </w:rPr>
+      </w:pPr>
+      <w:r>
+        <w:rPr>
+          <w:lang w:val="vi-VN"/>
+        </w:rPr>
+        <w:t>Máy chủ chứng thực PHẢI kiểm tra mối liên hệ giữa khóa-đổi-mới và danh tính của client bất kể khi nào danh tính của client có thể xác-nhận được. Khi việc xác-thực client là bất khả thi, máy chủ chứng thực nên triển khai các biện pháp để bảo vệ khóa-truy-cập khỏi việc bị sử dụng cho mục đí xấu.</w:t>
+      </w:r>
+    </w:p>
+    <w:p>
+      <w:pPr>
+        <w:jc w:val="both"/>
+        <w:rPr>
+          <w:lang w:val="vi-VN"/>
+        </w:rPr>
+      </w:pPr>
+      <w:r>
+        <w:rPr>
+          <w:lang w:val="vi-VN"/>
+        </w:rPr>
+        <w:t xml:space="preserve">Ví dụ, máy chủ chứng-thực có thể </w:t>
+      </w:r>
+      <w:r>
+        <w:rPr>
+          <w:lang w:val="vi-VN"/>
+        </w:rPr>
+        <w:t xml:space="preserve">xoay vòng cấp phát khóa-đổi-mới mới với mỗi phản hồi yêu cầu truy cập khóa-đổi-mới. Khóa-đổi-mới cũ bị hết hạn nhưng vẫn tồn tại ở máy chủ chứng-thực . Nếu một khóa-truy-cập bị lộ và được sử dụng bởi cả kẻ tấn công và client, một trong hai sẽ đưa ra khóa hết hạn và máy chủ chứng-thực sẽ nhận ra các sai phạm. </w:t>
+      </w:r>
+    </w:p>
+    <w:p>
+      <w:pPr>
+        <w:jc w:val="both"/>
+        <w:rPr>
+          <w:lang w:val="vi-VN"/>
+        </w:rPr>
+      </w:pPr>
+      <w:r>
+        <w:rPr>
+          <w:lang w:val="vi-VN"/>
+        </w:rPr>
+        <w:lastRenderedPageBreak/>
+        <w:t>Máy chủ chứng-thực PHẢI đảm bảo rằng các khóa-đổi-mới không thể được tạo, chỉnh sửa hoặc làm giả bởi các bên khác.</w:t>
       </w:r>
     </w:p>
     <w:p>
@@ -18043,21 +17649,53 @@
         <w:rPr>
           <w:lang w:val="vi-VN"/>
         </w:rPr>
-        <w:t>Credentials-Guessing Attacks</w:t>
-      </w:r>
-    </w:p>
-    <w:p>
-      <w:pPr>
-        <w:jc w:val="both"/>
-        <w:rPr>
-          <w:lang w:val="vi-VN"/>
-        </w:rPr>
-      </w:pPr>
-      <w:r>
-        <w:rPr>
-          <w:lang w:val="vi-VN"/>
-        </w:rPr>
-        <w:t xml:space="preserve">Máy chủ chứng-thực PHẢI ngăn chặng những kẻ tấn công bằng cách đoán các khóa, chứng-nhận-ủy-quyền, mã-đổi-mới, mật-khẩu của chủ sở-hữu, và các </w:t>
+        <w:t>Mã Chứng-thực</w:t>
+      </w:r>
+      <w:r>
+        <w:rPr>
+          <w:lang w:val="vi-VN"/>
+        </w:rPr>
+        <w:t xml:space="preserve"> (chứng nhận ủy quyền)</w:t>
+      </w:r>
+    </w:p>
+    <w:p>
+      <w:pPr>
+        <w:jc w:val="both"/>
+        <w:rPr>
+          <w:lang w:val="vi-VN"/>
+        </w:rPr>
+      </w:pPr>
+      <w:r>
+        <w:rPr>
+          <w:lang w:val="vi-VN"/>
+        </w:rPr>
+        <w:t xml:space="preserve">Việc chuyển giao chứng-nhận ủy-quyền NÊN thực hiện thông qua một kênh an toàn, và client NÊN </w:t>
+      </w:r>
+      <w:r>
+        <w:rPr>
+          <w:lang w:val="vi-VN"/>
+        </w:rPr>
+        <w:t xml:space="preserve">yêu cầu sử dụng TLS với URI chuyển hướng của mình nếu  URI đó chỉ định một tài nguyên mạng. Khi chứng-nhận ủy-quyền được chuyển thông qua chuyển hướng tác-nhân tương-tác, chúng có nguy cơ bị phát hiện thông qua lịch sử của tác-nhân tương-tác và </w:t>
+      </w:r>
+      <w:r>
+        <w:rPr>
+          <w:lang w:val="vi-VN"/>
+        </w:rPr>
+        <w:t>HTTP headers.</w:t>
+      </w:r>
+    </w:p>
+    <w:p>
+      <w:pPr>
+        <w:jc w:val="both"/>
+        <w:rPr>
+          <w:lang w:val="vi-VN"/>
+        </w:rPr>
+      </w:pPr>
+      <w:r>
+        <w:rPr>
+          <w:lang w:val="vi-VN"/>
+        </w:rPr>
+        <w:t xml:space="preserve">Chứng-nhận-ủy-quyền hoạt động như </w:t>
       </w:r>
       <w:r>
         <w:rPr>
@@ -18069,65 +17707,35 @@
         <w:rPr>
           <w:lang w:val="vi-VN"/>
         </w:rPr>
-        <w:t xml:space="preserve"> của client.</w:t>
-      </w:r>
-    </w:p>
-    <w:p>
-      <w:pPr>
-        <w:jc w:val="both"/>
-        <w:rPr>
-          <w:lang w:val="vi-VN"/>
-        </w:rPr>
-      </w:pPr>
-      <w:r>
-        <w:rPr>
-          <w:lang w:val="vi-VN"/>
-        </w:rPr>
-        <w:t xml:space="preserve">Xác xuất </w:t>
-      </w:r>
-      <w:r>
-        <w:rPr>
-          <w:lang w:val="vi-VN"/>
-        </w:rPr>
-        <w:t xml:space="preserve">của các khóa được tạo ra bởi kẻ tấn công (và các </w:t>
-      </w:r>
-      <w:r>
-        <w:rPr>
-          <w:lang w:val="vi-VN"/>
-        </w:rPr>
-        <w:t>chứng-thư</w:t>
-      </w:r>
-      <w:r>
-        <w:rPr>
-          <w:lang w:val="vi-VN"/>
-        </w:rPr>
-        <w:t xml:space="preserve"> khác) PHẢI nhỏ hơn hoặc bằng 2^(-128) và NÊN nhỏ hơn hoặc bằng 2^(-160).</w:t>
-      </w:r>
-    </w:p>
-    <w:p>
-      <w:pPr>
-        <w:jc w:val="both"/>
-        <w:rPr>
-          <w:lang w:val="vi-VN"/>
-        </w:rPr>
-      </w:pPr>
-      <w:r>
-        <w:rPr>
-          <w:lang w:val="vi-VN"/>
-        </w:rPr>
-        <w:t xml:space="preserve">Máy chủ chứng thực PHẢI sử dụng các cách khác để bảo vệ </w:t>
-      </w:r>
-      <w:r>
-        <w:rPr>
-          <w:lang w:val="vi-VN"/>
-        </w:rPr>
-        <w:t>chứng-thư</w:t>
-      </w:r>
-      <w:r>
-        <w:rPr>
-          <w:lang w:val="vi-VN"/>
-        </w:rPr>
-        <w:t xml:space="preserve"> do người dùng cuối sử dụng. </w:t>
+        <w:t xml:space="preserve"> văn bản thuần túy, dùng để xác-nhận rằng chủ sở hữu đã ủy quyền tại máy chủ chứng-thực là cùng một người chuyển sang client để hoàn thành tiến trình. Cho dù client dựa vào chứng-nhận-ủy-quyền để chứng-thực nó được ủy-quyền của chủ sở-hữu, đầu mút chuyển hướng của client PHẢI sử dụng TLS.</w:t>
+      </w:r>
+    </w:p>
+    <w:p>
+      <w:pPr>
+        <w:jc w:val="both"/>
+        <w:rPr>
+          <w:lang w:val="vi-VN"/>
+        </w:rPr>
+      </w:pPr>
+      <w:r>
+        <w:rPr>
+          <w:lang w:val="vi-VN"/>
+        </w:rPr>
+        <w:t>Chứng-nhận ủy-quyền PHẢI có vòng đời ngắn và dùng một lần. Nếu máy chủ chứng-thực quan sát thấy nhiều giao dịch của một chứng-nhận-ủy-quyền yêu cầu khóa-truy-cập, máy củ chứng-thực NÊN loại bỏ tất cả những khóa-truy-cập đã được cấp dựa trên chứng-nhận-ủy-quyền bị đánh cắp.</w:t>
+      </w:r>
+    </w:p>
+    <w:p>
+      <w:pPr>
+        <w:jc w:val="both"/>
+        <w:rPr>
+          <w:lang w:val="vi-VN"/>
+        </w:rPr>
+      </w:pPr>
+      <w:r>
+        <w:rPr>
+          <w:lang w:val="vi-VN"/>
+        </w:rPr>
+        <w:t>Nếu có thể xác-nhận được client, máy chủ chứng thực PHẢI xác-nhận client và đảm bảo rằng chứng-nhận-ủy-quyền được cấp cho client đó.</w:t>
       </w:r>
     </w:p>
     <w:p>
@@ -18147,55 +17755,81 @@
         <w:rPr>
           <w:lang w:val="vi-VN"/>
         </w:rPr>
-        <w:t>Phishing Attacks</w:t>
-      </w:r>
-    </w:p>
-    <w:p>
-      <w:pPr>
-        <w:jc w:val="both"/>
-        <w:rPr>
-          <w:lang w:val="vi-VN"/>
-        </w:rPr>
-      </w:pPr>
-      <w:r>
-        <w:rPr>
-          <w:lang w:val="vi-VN"/>
-        </w:rPr>
-        <w:t xml:space="preserve">Sử phổ biến của </w:t>
-      </w:r>
-      <w:r>
-        <w:rPr>
-          <w:lang w:val="vi-VN"/>
-        </w:rPr>
-        <w:t xml:space="preserve">OAuth và các giao thức tương tự có thể khiến người dùng cuối trở nên nhàm chán vì phải gõ lại password mỗi lần chuyển hướng websites. Nếu người dùng cuối không cẩn thận xác nhận những websites này trước khi nhập mật khẩu có thể khiến những kẻ tấn công đào sâu trải nghiệm này để trộm mật khẩu của họ. </w:t>
-      </w:r>
-    </w:p>
-    <w:p>
-      <w:pPr>
-        <w:jc w:val="both"/>
-        <w:rPr>
-          <w:lang w:val="vi-VN"/>
-        </w:rPr>
-      </w:pPr>
-      <w:r>
-        <w:rPr>
-          <w:lang w:val="vi-VN"/>
-        </w:rPr>
-        <w:t>Người cung cấp dịch vụ nên giúp người dùng nhận thức được sự nguy hiểm của kiểu tấn công phishing attack và nên cung cấp cơ chế để làm mọi thứ trở nên dễ dàng cho người dùng trong việc xác nhận danh tính với site của họ. Những nhà phát triển các ứng dụng client nên đánh giá các cài đặt bảo mật của việc giao tiếp giữa client với tác-nhân-tương-tác (như là dùng phần mở rộng, hay nhúng sẵn), và khả năng người dùng cuối kiểm tra việc xác nhận của máy chủ chứng thực.</w:t>
-      </w:r>
-    </w:p>
-    <w:p>
-      <w:pPr>
-        <w:jc w:val="both"/>
-        <w:rPr>
-          <w:lang w:val="vi-VN"/>
-        </w:rPr>
-      </w:pPr>
-      <w:r>
-        <w:rPr>
-          <w:lang w:val="vi-VN"/>
-        </w:rPr>
-        <w:t>Để giảm rủi ro từ phishing attack, máy chủ chứng-thực PHẢI yêu cầu sử dụng TLS trên mỗi đầu mút mà người dùng cuối tiếp xúc.</w:t>
+        <w:t>Authorization code redirection URI manipulation</w:t>
+      </w:r>
+    </w:p>
+    <w:p>
+      <w:pPr>
+        <w:jc w:val="both"/>
+        <w:rPr>
+          <w:lang w:val="vi-VN"/>
+        </w:rPr>
+      </w:pPr>
+      <w:r>
+        <w:rPr>
+          <w:lang w:val="vi-VN"/>
+        </w:rPr>
+        <w:t>Khi yêu cầu chứng-thực sử dụng cấp quyền dựa trên chứng-nhận ủy quyền, client có thể xác định một URI chuyển hướng thông qua tham số “redirect_uri”. Nếu kẻ tấn công có thể kiểm xoát giá trị của URI chuyển hướng, nó có thể làm máy chủ chứng-thực chuyển hướng tác-nhân tương-tác của chủ sở-hữu đến URI nằm đưới sự kiểm soát của kẻ tấn công cùng với chứng-nhận-ủy-quyền.</w:t>
+      </w:r>
+    </w:p>
+    <w:p>
+      <w:pPr>
+        <w:jc w:val="both"/>
+        <w:rPr>
+          <w:lang w:val="vi-VN"/>
+        </w:rPr>
+      </w:pPr>
+      <w:r>
+        <w:rPr>
+          <w:lang w:val="vi-VN"/>
+        </w:rPr>
+        <w:t xml:space="preserve">Kẻ tấn công có thể tạo một tài khoản tại một client hợp lệ và bắt đầu tiến trình chứng-thực. Khi tác-nhân-tương-tác của kẻ tấn công gửi đến máy chủ chứng thực để được cấp quyền, kẻ tấn công lấy URI xác-nhận được cấp bởi client hợp lệ và thay thế URI chuyển hướng của client với </w:t>
+      </w:r>
+      <w:r>
+        <w:rPr>
+          <w:lang w:val="vi-VN"/>
+        </w:rPr>
+        <w:t xml:space="preserve">URI nằm dưới sự kiểm soát của kẻ tấn công và </w:t>
+      </w:r>
+      <w:r>
+        <w:rPr>
+          <w:lang w:val="vi-VN"/>
+        </w:rPr>
+        <w:t>chứng-thực để truy cập vào client hợp lệ.</w:t>
+      </w:r>
+    </w:p>
+    <w:p>
+      <w:pPr>
+        <w:jc w:val="both"/>
+        <w:rPr>
+          <w:lang w:val="vi-VN"/>
+        </w:rPr>
+      </w:pPr>
+      <w:r>
+        <w:rPr>
+          <w:lang w:val="vi-VN"/>
+        </w:rPr>
+        <w:t>Đồng thời tại máy chủ chứng-thực, nạn nhân được hỏi như thường lệ, yêu cầu hợp lệ, và chứng-nhận yêu cầu. Nạn nhân được chuyển hướng đến đầu mút nằm dưới sự kiểm xoát của kể tấn công với chứng-nhận-ủy-quyền. Kẻ tấn công hoàn thành tiến trình chứng-thực bằng cách gửi chứng-nhận-ủy-quyền đến client sử dụng URI chuyển hướng gốc được cung cấp bởi client. Client chuyển chứng-nhận-ủy-quyền thành khóa-truy-cập và liên kết nó với tài khoản của kẻ tấn công, bây giờ kẻ tấn công có thể truy cập tài nguyên của nạn nhân (thông qua client).</w:t>
+      </w:r>
+    </w:p>
+    <w:p>
+      <w:pPr>
+        <w:jc w:val="both"/>
+        <w:rPr>
+          <w:lang w:val="vi-VN"/>
+        </w:rPr>
+      </w:pPr>
+      <w:r>
+        <w:rPr>
+          <w:lang w:val="vi-VN"/>
+        </w:rPr>
+        <w:t>Để chống lại loại tấn công này, máy chủ chứng-thực PHẢI đảm bảo rằng URI chuyển hướng sử dụng để yêu cầu chứng-nhận-ủy-quyền là URI được cung cấp khi chuyển đổi chứng-nhận-ủy-quyền thành khóa-truy-cập.</w:t>
+      </w:r>
+      <w:r>
+        <w:rPr>
+          <w:lang w:val="vi-VN"/>
+        </w:rPr>
+        <w:t xml:space="preserve"> Máy chủ chứng thực PHẢI yêu cầu các client công cộng và NÊN yêu cầu các client-đảm-bảo đăng ký URI chuyển hướng của mình. Nếu một URI chuyển hướng được cung cấp trong yêu cầu, máy chủ chứng thực phải kiểm tra nó với những URI đã đăng kí.</w:t>
       </w:r>
     </w:p>
     <w:p>
@@ -18215,13 +17849,13 @@
         <w:rPr>
           <w:lang w:val="vi-VN"/>
         </w:rPr>
-        <w:t>Cross-site Request Forgery</w:t>
-      </w:r>
-      <w:r>
-        <w:rPr>
-          <w:lang w:val="vi-VN"/>
-        </w:rPr>
-        <w:t xml:space="preserve"> (CSRF)</w:t>
+        <w:t>Chứng-thư</w:t>
+      </w:r>
+      <w:r>
+        <w:rPr>
+          <w:lang w:val="vi-VN"/>
+        </w:rPr>
+        <w:t xml:space="preserve"> mật-khẩu của chủ sở hữu tài nguyên.</w:t>
       </w:r>
     </w:p>
     <w:p>
@@ -18236,33 +17870,107 @@
           <w:lang w:val="vi-VN"/>
         </w:rPr>
         <w:lastRenderedPageBreak/>
-        <w:t xml:space="preserve">Làm một </w:t>
-      </w:r>
-      <w:r>
-        <w:rPr>
-          <w:lang w:val="vi-VN"/>
-        </w:rPr>
-        <w:t>nổ lực của kẻ tấn công khiến cho tác-nhân tương-tác của nạn nhân chuyển hướng đến một URI nguy hiểm (như là , cung cấp cho tác-nhân tương-tác một liên kết sai, hình ảnh, hoặc chuyển hướng) đến một máy chủ không tin cậy (thường được thiết lập thông qua cookie hợp lệ đang hiện diện).</w:t>
-      </w:r>
-    </w:p>
-    <w:p>
-      <w:pPr>
-        <w:jc w:val="both"/>
-        <w:rPr>
-          <w:lang w:val="vi-VN"/>
-        </w:rPr>
-      </w:pPr>
-      <w:r>
-        <w:rPr>
-          <w:lang w:val="vi-VN"/>
-        </w:rPr>
-        <w:t xml:space="preserve">Một cuộc tấn công CSRF ngăn cảm URI chuyển hướng của client cho phép kẻ tấn công trích xuất chứng-nhận-ủy-quyền hoặc khóa-truy-cập, thức có thể là dẫn đến client sử dụng một khóa truy cập gắn với tài nguyên của kẻ tấn công hơn là của nạn nhân (như là, lưu trữ thông tin </w:t>
-      </w:r>
-      <w:r>
-        <w:rPr>
-          <w:lang w:val="vi-VN"/>
-        </w:rPr>
-        <w:t>tài khoản ngân hàng của khách hàng đến một nguồn tài nguyên được bảo vệ và dưới sự kiểm soát của kẻ tấn công</w:t>
+        <w:t xml:space="preserve">Kiểu cấp quyền thông qua </w:t>
+      </w:r>
+      <w:r>
+        <w:rPr>
+          <w:lang w:val="vi-VN"/>
+        </w:rPr>
+        <w:t>chứng-thư</w:t>
+      </w:r>
+      <w:r>
+        <w:rPr>
+          <w:lang w:val="vi-VN"/>
+        </w:rPr>
+        <w:t xml:space="preserve"> mật-khẩu</w:t>
+      </w:r>
+      <w:r>
+        <w:rPr>
+          <w:lang w:val="vi-VN"/>
+        </w:rPr>
+        <w:t xml:space="preserve"> thường được dùng cho các vấn đề </w:t>
+      </w:r>
+      <w:r>
+        <w:rPr>
+          <w:lang w:val="vi-VN"/>
+        </w:rPr>
+        <w:t>duy trì</w:t>
+      </w:r>
+      <w:r>
+        <w:rPr>
+          <w:lang w:val="vi-VN"/>
+        </w:rPr>
+        <w:t xml:space="preserve"> hoặc </w:t>
+      </w:r>
+      <w:r>
+        <w:rPr>
+          <w:lang w:val="vi-VN"/>
+        </w:rPr>
+        <w:t xml:space="preserve">sát nhập. Nó giảm thiểu nguy cơ từ việc lưu trữ tên-đăng-nhập và mật khẩu bởi client nhưng không làm giảm nhu cầu tiết lộ các </w:t>
+      </w:r>
+      <w:r>
+        <w:rPr>
+          <w:lang w:val="vi-VN"/>
+        </w:rPr>
+        <w:t>chứng-thư</w:t>
+      </w:r>
+      <w:r>
+        <w:rPr>
+          <w:lang w:val="vi-VN"/>
+        </w:rPr>
+        <w:t xml:space="preserve"> có đặc quyền cao cho client.</w:t>
+      </w:r>
+    </w:p>
+    <w:p>
+      <w:pPr>
+        <w:jc w:val="both"/>
+        <w:rPr>
+          <w:lang w:val="vi-VN"/>
+        </w:rPr>
+      </w:pPr>
+      <w:r>
+        <w:rPr>
+          <w:lang w:val="vi-VN"/>
+        </w:rPr>
+        <w:t>Loại cấp-quyền này mang theo mình rủi ro cao hơn các loại cấp quyền khác bởi nó duy trì việc sử dụng mật-khẩu thứ mà giao thức này được lập ra để tránh. Client có thể làm ảnh hưởng đến mật-khẩu, hoặc mật-khẩu có thể không an toàn trước kẻ tấn công (như là, thông qua file log hoặc những mục lưu trữ khác của client).</w:t>
+      </w:r>
+    </w:p>
+    <w:p>
+      <w:pPr>
+        <w:jc w:val="both"/>
+        <w:rPr>
+          <w:lang w:val="vi-VN"/>
+        </w:rPr>
+      </w:pPr>
+      <w:r>
+        <w:rPr>
+          <w:lang w:val="vi-VN"/>
+        </w:rPr>
+        <w:t xml:space="preserve">Thêm nữa, bởi </w:t>
+      </w:r>
+      <w:r>
+        <w:rPr>
+          <w:lang w:val="vi-VN"/>
+        </w:rPr>
+        <w:t xml:space="preserve">chủ sở hữu không kiểm xoát xuyên suốt quá trình chứng-thực (chủ sở hữu chỉ tham gia đến khi </w:t>
+      </w:r>
+      <w:r>
+        <w:rPr>
+          <w:lang w:val="vi-VN"/>
+        </w:rPr>
+        <w:t xml:space="preserve">đưa </w:t>
+      </w:r>
+      <w:r>
+        <w:rPr>
+          <w:lang w:val="vi-VN"/>
+        </w:rPr>
+        <w:t>chứng-thư</w:t>
+      </w:r>
+      <w:r>
+        <w:rPr>
+          <w:lang w:val="vi-VN"/>
+        </w:rPr>
+        <w:t xml:space="preserve"> cho client</w:t>
       </w:r>
       <w:r>
         <w:rPr>
@@ -18274,99 +17982,21 @@
         <w:rPr>
           <w:lang w:val="vi-VN"/>
         </w:rPr>
-        <w:t>.</w:t>
-      </w:r>
-    </w:p>
-    <w:p>
-      <w:pPr>
-        <w:jc w:val="both"/>
-        <w:rPr>
-          <w:lang w:val="vi-VN"/>
-        </w:rPr>
-      </w:pPr>
-      <w:r>
-        <w:rPr>
-          <w:lang w:val="vi-VN"/>
-        </w:rPr>
-        <w:t>Client PHẢI cài đặ</w:t>
-      </w:r>
-      <w:r>
-        <w:rPr>
-          <w:lang w:val="vi-VN"/>
-        </w:rPr>
-        <w:t>t</w:t>
-      </w:r>
-      <w:r>
-        <w:rPr>
-          <w:lang w:val="vi-VN"/>
-        </w:rPr>
-        <w:t xml:space="preserve"> bảo vệ CSRF cho những URI chuyển-hướng. </w:t>
-      </w:r>
-      <w:r>
-        <w:rPr>
-          <w:lang w:val="vi-VN"/>
-        </w:rPr>
-        <w:t xml:space="preserve"> Điều này thường dẫn đến việc yêu cầu tất cả các truy vấn gửi đến đầu mút URI chuyển hướng đình kèm một giá trị thứ gắn kết truy vấn với trạng thái xác-thực của tác-nhân tương-tác</w:t>
-      </w:r>
-      <w:r>
-        <w:rPr>
-          <w:lang w:val="vi-VN"/>
-        </w:rPr>
-        <w:t xml:space="preserve"> </w:t>
-      </w:r>
-      <w:r>
-        <w:rPr>
-          <w:lang w:val="vi-VN"/>
-        </w:rPr>
-        <w:t>(như là, một mã băm của phiên làm việc mà tác-nhân tương-tác được xác-thực) . Client NÊN sử dụng tham số “state” để chuyển giá trị này cho máy chủ chứng-thực khi tạo yêu cầu chứng-thực.</w:t>
-      </w:r>
-    </w:p>
-    <w:p>
-      <w:pPr>
-        <w:jc w:val="both"/>
-        <w:rPr>
-          <w:lang w:val="vi-VN"/>
-        </w:rPr>
-      </w:pPr>
-      <w:r>
-        <w:rPr>
-          <w:lang w:val="vi-VN"/>
-        </w:rPr>
-        <w:t>Một khi việc chứng-thực đã được người dùng cuối xác-nhận, máy chủ chứng-thực chuyển tác-nhân tương-tác của người dùng cuối trở lại với client với giá trị ràng buộc bắt buộc chứa trong tham số “state”. Giá trị ràng buộc cho phép client kiểm tra tính hợp lệ của yêu cầu bằng cách so giá trị này  với trạng thái chứng-thực của tác-nhân tương-tác . Giá trị ràng buộc dùng để bảo vệ khỏi GSRF PHẢI chứa một giá trị không đoán định được (như mô tả tại 10.10), và trạng thái chứng-thực của tác-nhân tương-tác của client</w:t>
-      </w:r>
-      <w:r>
-        <w:rPr>
-          <w:lang w:val="vi-VN"/>
-        </w:rPr>
-        <w:t xml:space="preserve"> (như là cookie của phiên làm việc, lưu trữ cục bộ của HTML5 ) PHẢI được giữ ở nơi chỉ truy cập được bởi client và tác-nhân tương-tác (như, bảo vệ bởi chính sách same-origin ).</w:t>
-      </w:r>
-    </w:p>
-    <w:p>
-      <w:pPr>
-        <w:jc w:val="both"/>
-        <w:rPr>
-          <w:lang w:val="vi-VN"/>
-        </w:rPr>
-      </w:pPr>
-      <w:r>
-        <w:rPr>
-          <w:lang w:val="vi-VN"/>
-        </w:rPr>
-        <w:t>Một cuộc tấn công CSRF ngăn cản đầu mút chứng-thực của máy chủ chứng-thực có thể dẫn đến việc kẻ tấn công có  được chứng thực của người dùng cuối  cho một client nguy hiểm mà không đánh động hoặc cảnh báo gì tới người dùng cuối.</w:t>
-      </w:r>
-    </w:p>
-    <w:p>
-      <w:pPr>
-        <w:jc w:val="both"/>
-        <w:rPr>
-          <w:lang w:val="vi-VN"/>
-        </w:rPr>
-      </w:pPr>
-      <w:r>
-        <w:rPr>
-          <w:lang w:val="vi-VN"/>
-        </w:rPr>
-        <w:t>Máy chủ chứng-thực PHẢI cài đặt bảo vệ CSRF cho đầu mút chứng-thực và đảm bảo rằng một client nguy hiểm không thể có được chứng-thực mà không có sự cho phép rõ ràng của chủ sở hữu tài nguyên.</w:t>
+        <w:t>, client có thể xin khóa-truy-cập với phạm vi rộng hơn phạm vi chủ sở hữu mong muốn. Máy chủ chứng thực nên đánh giá phạm vi và giời gian hết hạn của khóa-truy-cập được cấp bởi dạng cấp quyền này.</w:t>
+      </w:r>
+    </w:p>
+    <w:p>
+      <w:pPr>
+        <w:jc w:val="both"/>
+        <w:rPr>
+          <w:lang w:val="vi-VN"/>
+        </w:rPr>
+      </w:pPr>
+      <w:r>
+        <w:rPr>
+          <w:lang w:val="vi-VN"/>
+        </w:rPr>
+        <w:t>Máy củ chứng-thực và client NÊN hạn chế sử dụng loại cấp quyền này và thay thế bởi các dạng khác bất cứ khi nào có thể.</w:t>
       </w:r>
     </w:p>
     <w:p>
@@ -18386,41 +18016,47 @@
         <w:rPr>
           <w:lang w:val="vi-VN"/>
         </w:rPr>
-        <w:t>Clickjacking</w:t>
-      </w:r>
-    </w:p>
-    <w:p>
-      <w:pPr>
-        <w:jc w:val="both"/>
-        <w:rPr>
-          <w:lang w:val="vi-VN"/>
-        </w:rPr>
-      </w:pPr>
-      <w:r>
-        <w:rPr>
-          <w:lang w:val="vi-VN"/>
-        </w:rPr>
-        <w:t xml:space="preserve">Trong một cuộc tấn công clickjacking, kẻ tấn công đăng kí một client hợp lệ và thiết lập một site nguy hiểm , nó tải trang web của đầu mút chứng thực của máy chủ chứng thực vào trong một iframe ẩn nằm trên một tập các nút giả được bố trí cẩn thận đặt ngay dưới các nút quan trọng trong trang xác-thực. </w:t>
-      </w:r>
-      <w:r>
-        <w:rPr>
-          <w:lang w:val="vi-VN"/>
-        </w:rPr>
-        <w:t>Khi người dùng cuối click vào một nút được hiển thị, thực tế họ click vào một nút ẩn trên trang xác-thực (như là nút “xác nhận”) . Việc này cho phép kẻ tấn công lừa lấy được sự cấp phép của người dùng cho client của chúng mà người dùng không hay biết.</w:t>
-      </w:r>
-    </w:p>
-    <w:p>
-      <w:pPr>
-        <w:jc w:val="both"/>
-        <w:rPr>
-          <w:lang w:val="vi-VN"/>
-        </w:rPr>
-      </w:pPr>
-      <w:r>
-        <w:rPr>
-          <w:lang w:val="vi-VN"/>
-        </w:rPr>
-        <w:t>Để ngăn ngừa dạng tấn công này, những ứng dụng native NÊN sử dụng một thành phần trình duyệt mở rộng thay vì trình duyệt nhúng sẵn bên trong ứng dụng khi yêu cầu người dùng cuối xác-nhận. Hầu hết những trình duyệt mới, việc ngăn ngừa iframe có thể làm bằng cách sử dụng header không chuẩn “x-frame-options”. Header này có thể có hai giá trị, “deny” và “sameorigin”, thứ sẽ chặn bất kì frame nào, hoặc những frame bởi site không cùng nguồn gốc. Tương tự, cho những trình duyệt cũ hơn, kĩ thuật Javascript frame-busting có thể dùng thay thế, nhưng sẽ không hiệu nghiệm trên tất cả các trình duyệt.</w:t>
+        <w:t>Độ tin cậy của yêu cầu</w:t>
+      </w:r>
+    </w:p>
+    <w:p>
+      <w:pPr>
+        <w:jc w:val="both"/>
+        <w:rPr>
+          <w:lang w:val="vi-VN"/>
+        </w:rPr>
+      </w:pPr>
+      <w:r>
+        <w:rPr>
+          <w:lang w:val="vi-VN"/>
+        </w:rPr>
+        <w:t xml:space="preserve">Khóa-truy-cập, khóa-đổi-mới, mật khẩu của chủ sở hữu, và </w:t>
+      </w:r>
+      <w:r>
+        <w:rPr>
+          <w:lang w:val="vi-VN"/>
+        </w:rPr>
+        <w:t>chứng-thư</w:t>
+      </w:r>
+      <w:r>
+        <w:rPr>
+          <w:lang w:val="vi-VN"/>
+        </w:rPr>
+        <w:t xml:space="preserve"> cho client KHÔNG ĐƯỢC lưu chuyển ở dạng nguyên mẫu, chứng-nhận-ủy-quyền KHÔNG NÊN lưu chuyển ở dạng nguyên mẫu.</w:t>
+      </w:r>
+    </w:p>
+    <w:p>
+      <w:pPr>
+        <w:jc w:val="both"/>
+        <w:rPr>
+          <w:lang w:val="vi-VN"/>
+        </w:rPr>
+      </w:pPr>
+      <w:r>
+        <w:rPr>
+          <w:lang w:val="vi-VN"/>
+        </w:rPr>
+        <w:t>Các tham số “state” và “scope” KHÔNG NÊN kèm theo những thông tin nhạy cảm của client hay chủ sở hữu ở dạng văn bản thuần, vì chúng có thể được lưu trữ ở nơi không an toàn hoặc chuyển qua các kênh không bảo mật.</w:t>
       </w:r>
     </w:p>
     <w:p>
@@ -18440,42 +18076,42 @@
         <w:rPr>
           <w:lang w:val="vi-VN"/>
         </w:rPr>
-        <w:t>Code Injection and Input Validation</w:t>
-      </w:r>
-    </w:p>
-    <w:p>
-      <w:pPr>
-        <w:jc w:val="both"/>
-        <w:rPr>
-          <w:lang w:val="vi-VN"/>
-        </w:rPr>
-      </w:pPr>
-      <w:r>
-        <w:rPr>
-          <w:lang w:val="vi-VN"/>
-        </w:rPr>
-        <w:lastRenderedPageBreak/>
-        <w:t xml:space="preserve">Một cuộc tấn công xâm nhập mã nguồn xuất hiện khi một dữ liệu nhập hoăc các ngoại-biến khác được dùng bởi ứng dụng không cẩn thận và </w:t>
-      </w:r>
-      <w:r>
-        <w:rPr>
-          <w:lang w:val="vi-VN"/>
-        </w:rPr>
-        <w:t>có thể thay đổi giá trị để thay đổi logic của ứng dụng. Loại tấn công này cho phép kẻ tấn công truy cập được vào thiết bị chứa ứng dụng và dữ liệu của nó, khiến dừng dịch vụ, hoặc có nhiều ảnh hưởng nguy hiểm sâu rộng.</w:t>
-      </w:r>
-    </w:p>
-    <w:p>
-      <w:pPr>
-        <w:jc w:val="both"/>
-        <w:rPr>
-          <w:lang w:val="vi-VN"/>
-        </w:rPr>
-      </w:pPr>
-      <w:r>
-        <w:rPr>
-          <w:lang w:val="vi-VN"/>
-        </w:rPr>
-        <w:t>Máy chủ chứng-thực và client PHẢI cẩn thận (và kiểm tra khi có thể) bất kì giá trị nào nhận được – cụ thể, giá trị của các tham số “state” và “redirect_uri”.</w:t>
+        <w:t>Ensuring Endpoint Authenticity</w:t>
+      </w:r>
+    </w:p>
+    <w:p>
+      <w:pPr>
+        <w:jc w:val="both"/>
+        <w:rPr>
+          <w:lang w:val="vi-VN"/>
+        </w:rPr>
+      </w:pPr>
+      <w:r>
+        <w:rPr>
+          <w:lang w:val="vi-VN"/>
+        </w:rPr>
+        <w:t>Với mục đích ngăn chặng kiểu tấn công man-in-the-middle, máy chủ chứng-thực PHẢI yêu cầu sử dụng TLS với các máy chủ liên quan đến chứng thực như định nghĩa tại [</w:t>
+      </w:r>
+      <w:hyperlink r:id="rId33" w:history="1">
+        <w:r>
+          <w:rPr>
+            <w:rStyle w:val="Hyperlink"/>
+            <w:lang w:val="vi-VN"/>
+          </w:rPr>
+          <w:t>RFC2818</w:t>
+        </w:r>
+      </w:hyperlink>
+      <w:r>
+        <w:rPr>
+          <w:lang w:val="vi-VN"/>
+        </w:rPr>
+        <w:t xml:space="preserve">] cho bất kỳ </w:t>
+      </w:r>
+      <w:r>
+        <w:rPr>
+          <w:lang w:val="vi-VN"/>
+        </w:rPr>
+        <w:t>yêu cầu nào gửi đến các đầu mút chứng thực hoặc đầu mút khóa-truy-cập. Client PHẢI kiểm tra chứng nhận TLS của máy chủ chứng-thực như định nghĩa tại [RFC6125] và phù hợp với yêu cầu về nhận daan5t với máy chủ nhận đạng.</w:t>
       </w:r>
     </w:p>
     <w:p>
@@ -18495,41 +18131,91 @@
         <w:rPr>
           <w:lang w:val="vi-VN"/>
         </w:rPr>
-        <w:t>Open Redirectors</w:t>
-      </w:r>
-    </w:p>
-    <w:p>
-      <w:pPr>
-        <w:jc w:val="both"/>
-        <w:rPr>
-          <w:lang w:val="vi-VN"/>
-        </w:rPr>
-      </w:pPr>
-      <w:r>
-        <w:rPr>
-          <w:lang w:val="vi-VN"/>
-        </w:rPr>
-        <w:t>Máy chủ chứng-thực, đầu mút chứng-thực, và đầu mút chuyển hướng của client có thể không được cấu hình chắc chắn và hoạt động như những chuyển-hướng mở. Một chuyển-hướng mở là một đầu mút sử dụng một tham số để tự động chuyển hướng tác-nhân tương-tác đến địa chỉ ghi trong giá trị của tham số mà không kiểm tra.</w:t>
-      </w:r>
-    </w:p>
-    <w:p>
-      <w:pPr>
-        <w:jc w:val="both"/>
-        <w:rPr>
-          <w:lang w:val="vi-VN"/>
-        </w:rPr>
-      </w:pPr>
-      <w:r>
-        <w:rPr>
-          <w:lang w:val="vi-VN"/>
-        </w:rPr>
-        <w:t>Chuyển-hương-mở có thể được dùng trong phishing attack, hoặc bởi những kẻ tấn công để khiến người dùng truy cập vào các website nguy hiểm</w:t>
-      </w:r>
-      <w:r>
-        <w:rPr>
-          <w:lang w:val="vi-VN"/>
-        </w:rPr>
-        <w:t>. Thêm nữa, nếu máy chủ chứng thực cho phép client đăng kí chỉ một phần của URI chuyển-hướng, kẻ tấn công có thể sử dụng chuyển-hướng-mở hoạt động trên một client để cấu trúc một URI chuyển hướng có thể qua được vòng kiểm tra của máy chủ chứng-thực và gửi chứng-nhận-ủy-quyền hoặc khóa-truy-cập đến đầu mút nằm dưới sự kiểm soát của kẻ tấn công.</w:t>
+        <w:t>Credentials-Guessing Attacks</w:t>
+      </w:r>
+    </w:p>
+    <w:p>
+      <w:pPr>
+        <w:jc w:val="both"/>
+        <w:rPr>
+          <w:lang w:val="vi-VN"/>
+        </w:rPr>
+      </w:pPr>
+      <w:r>
+        <w:rPr>
+          <w:lang w:val="vi-VN"/>
+        </w:rPr>
+        <w:t xml:space="preserve">Máy chủ chứng-thực PHẢI ngăn chặng những kẻ tấn công bằng cách đoán các khóa, chứng-nhận-ủy-quyền, mã-đổi-mới, mật-khẩu của chủ sở-hữu, và các </w:t>
+      </w:r>
+      <w:r>
+        <w:rPr>
+          <w:lang w:val="vi-VN"/>
+        </w:rPr>
+        <w:t>chứng-thư</w:t>
+      </w:r>
+      <w:r>
+        <w:rPr>
+          <w:lang w:val="vi-VN"/>
+        </w:rPr>
+        <w:t xml:space="preserve"> của client.</w:t>
+      </w:r>
+    </w:p>
+    <w:p>
+      <w:pPr>
+        <w:jc w:val="both"/>
+        <w:rPr>
+          <w:lang w:val="vi-VN"/>
+        </w:rPr>
+      </w:pPr>
+      <w:r>
+        <w:rPr>
+          <w:lang w:val="vi-VN"/>
+        </w:rPr>
+        <w:t xml:space="preserve">Xác xuất </w:t>
+      </w:r>
+      <w:r>
+        <w:rPr>
+          <w:lang w:val="vi-VN"/>
+        </w:rPr>
+        <w:t xml:space="preserve">của các khóa được tạo ra bởi kẻ tấn công (và các </w:t>
+      </w:r>
+      <w:r>
+        <w:rPr>
+          <w:lang w:val="vi-VN"/>
+        </w:rPr>
+        <w:t>chứng-thư</w:t>
+      </w:r>
+      <w:r>
+        <w:rPr>
+          <w:lang w:val="vi-VN"/>
+        </w:rPr>
+        <w:t xml:space="preserve"> khác) PHẢI nhỏ hơn hoặc bằng 2^(-128) và NÊN nhỏ hơn hoặc bằng 2^(-160).</w:t>
+      </w:r>
+    </w:p>
+    <w:p>
+      <w:pPr>
+        <w:jc w:val="both"/>
+        <w:rPr>
+          <w:lang w:val="vi-VN"/>
+        </w:rPr>
+      </w:pPr>
+      <w:r>
+        <w:rPr>
+          <w:lang w:val="vi-VN"/>
+        </w:rPr>
+        <w:t xml:space="preserve">Máy chủ chứng thực PHẢI sử dụng các cách khác để bảo vệ </w:t>
+      </w:r>
+      <w:r>
+        <w:rPr>
+          <w:lang w:val="vi-VN"/>
+        </w:rPr>
+        <w:t>chứng-thư</w:t>
+      </w:r>
+      <w:r>
+        <w:rPr>
+          <w:lang w:val="vi-VN"/>
+        </w:rPr>
+        <w:t xml:space="preserve"> do người dùng cuối sử dụng. </w:t>
       </w:r>
     </w:p>
     <w:p>
@@ -18549,6 +18235,408 @@
         <w:rPr>
           <w:lang w:val="vi-VN"/>
         </w:rPr>
+        <w:t>Phishing Attacks</w:t>
+      </w:r>
+    </w:p>
+    <w:p>
+      <w:pPr>
+        <w:jc w:val="both"/>
+        <w:rPr>
+          <w:lang w:val="vi-VN"/>
+        </w:rPr>
+      </w:pPr>
+      <w:r>
+        <w:rPr>
+          <w:lang w:val="vi-VN"/>
+        </w:rPr>
+        <w:t xml:space="preserve">Sử phổ biến của </w:t>
+      </w:r>
+      <w:r>
+        <w:rPr>
+          <w:lang w:val="vi-VN"/>
+        </w:rPr>
+        <w:t xml:space="preserve">OAuth và các giao thức tương tự có thể khiến người dùng cuối trở nên nhàm chán vì phải gõ lại password mỗi lần chuyển hướng websites. Nếu người dùng cuối không cẩn thận xác nhận những websites này trước khi nhập mật khẩu có thể khiến những kẻ tấn công đào sâu trải nghiệm này để trộm mật khẩu của họ. </w:t>
+      </w:r>
+    </w:p>
+    <w:p>
+      <w:pPr>
+        <w:jc w:val="both"/>
+        <w:rPr>
+          <w:lang w:val="vi-VN"/>
+        </w:rPr>
+      </w:pPr>
+      <w:r>
+        <w:rPr>
+          <w:lang w:val="vi-VN"/>
+        </w:rPr>
+        <w:lastRenderedPageBreak/>
+        <w:t>Người cung cấp dịch vụ nên giúp người dùng nhận thức được sự nguy hiểm của kiểu tấn công phishing attack và nên cung cấp cơ chế để làm mọi thứ trở nên dễ dàng cho người dùng trong việc xác nhận danh tính với site của họ. Những nhà phát triển các ứng dụng client nên đánh giá các cài đặt bảo mật của việc giao tiếp giữa client với tác-nhân-tương-tác (như là dùng phần mở rộng, hay nhúng sẵn), và khả năng người dùng cuối kiểm tra việc xác nhận của máy chủ chứng thực.</w:t>
+      </w:r>
+    </w:p>
+    <w:p>
+      <w:pPr>
+        <w:jc w:val="both"/>
+        <w:rPr>
+          <w:lang w:val="vi-VN"/>
+        </w:rPr>
+      </w:pPr>
+      <w:r>
+        <w:rPr>
+          <w:lang w:val="vi-VN"/>
+        </w:rPr>
+        <w:t>Để giảm rủi ro từ phishing attack, máy chủ chứng-thực PHẢI yêu cầu sử dụng TLS trên mỗi đầu mút mà người dùng cuối tiếp xúc.</w:t>
+      </w:r>
+    </w:p>
+    <w:p>
+      <w:pPr>
+        <w:pStyle w:val="ListParagraph"/>
+        <w:numPr>
+          <w:ilvl w:val="1"/>
+          <w:numId w:val="8"/>
+        </w:numPr>
+        <w:ind w:left="0" w:hanging="11"/>
+        <w:jc w:val="both"/>
+        <w:rPr>
+          <w:lang w:val="vi-VN"/>
+        </w:rPr>
+      </w:pPr>
+      <w:r>
+        <w:rPr>
+          <w:lang w:val="vi-VN"/>
+        </w:rPr>
+        <w:t>Cross-site Request Forgery</w:t>
+      </w:r>
+      <w:r>
+        <w:rPr>
+          <w:lang w:val="vi-VN"/>
+        </w:rPr>
+        <w:t xml:space="preserve"> (CSRF)</w:t>
+      </w:r>
+    </w:p>
+    <w:p>
+      <w:pPr>
+        <w:jc w:val="both"/>
+        <w:rPr>
+          <w:lang w:val="vi-VN"/>
+        </w:rPr>
+      </w:pPr>
+      <w:r>
+        <w:rPr>
+          <w:lang w:val="vi-VN"/>
+        </w:rPr>
+        <w:t xml:space="preserve">Làm một </w:t>
+      </w:r>
+      <w:r>
+        <w:rPr>
+          <w:lang w:val="vi-VN"/>
+        </w:rPr>
+        <w:t>nổ lực của kẻ tấn công khiến cho tác-nhân tương-tác của nạn nhân chuyển hướng đến một URI nguy hiểm (như là , cung cấp cho tác-nhân tương-tác một liên kết sai, hình ảnh, hoặc chuyển hướng) đến một máy chủ không tin cậy (thường được thiết lập thông qua cookie hợp lệ đang hiện diện).</w:t>
+      </w:r>
+    </w:p>
+    <w:p>
+      <w:pPr>
+        <w:jc w:val="both"/>
+        <w:rPr>
+          <w:lang w:val="vi-VN"/>
+        </w:rPr>
+      </w:pPr>
+      <w:r>
+        <w:rPr>
+          <w:lang w:val="vi-VN"/>
+        </w:rPr>
+        <w:t xml:space="preserve">Một cuộc tấn công CSRF ngăn cảm URI chuyển hướng của client cho phép kẻ tấn công trích xuất chứng-nhận-ủy-quyền hoặc khóa-truy-cập, thức có thể là dẫn đến client sử dụng một khóa truy cập gắn với tài nguyên của kẻ tấn công hơn là của nạn nhân (như là, lưu trữ thông tin </w:t>
+      </w:r>
+      <w:r>
+        <w:rPr>
+          <w:lang w:val="vi-VN"/>
+        </w:rPr>
+        <w:t>tài khoản ngân hàng của khách hàng đến một nguồn tài nguyên được bảo vệ và dưới sự kiểm soát của kẻ tấn công</w:t>
+      </w:r>
+      <w:r>
+        <w:rPr>
+          <w:lang w:val="vi-VN"/>
+        </w:rPr>
+        <w:t>)</w:t>
+      </w:r>
+      <w:r>
+        <w:rPr>
+          <w:lang w:val="vi-VN"/>
+        </w:rPr>
+        <w:t>.</w:t>
+      </w:r>
+    </w:p>
+    <w:p>
+      <w:pPr>
+        <w:jc w:val="both"/>
+        <w:rPr>
+          <w:lang w:val="vi-VN"/>
+        </w:rPr>
+      </w:pPr>
+      <w:r>
+        <w:rPr>
+          <w:lang w:val="vi-VN"/>
+        </w:rPr>
+        <w:t>Client PHẢI cài đặ</w:t>
+      </w:r>
+      <w:r>
+        <w:rPr>
+          <w:lang w:val="vi-VN"/>
+        </w:rPr>
+        <w:t>t</w:t>
+      </w:r>
+      <w:r>
+        <w:rPr>
+          <w:lang w:val="vi-VN"/>
+        </w:rPr>
+        <w:t xml:space="preserve"> bảo vệ CSRF cho những URI chuyển-hướng. </w:t>
+      </w:r>
+      <w:r>
+        <w:rPr>
+          <w:lang w:val="vi-VN"/>
+        </w:rPr>
+        <w:t xml:space="preserve"> Điều này thường dẫn đến việc yêu cầu tất cả các truy vấn gửi đến đầu mút URI chuyển hướng đình kèm một giá trị thứ gắn kết truy vấn với trạng thái xác-thực của tác-nhân tương-tác</w:t>
+      </w:r>
+      <w:r>
+        <w:rPr>
+          <w:lang w:val="vi-VN"/>
+        </w:rPr>
+        <w:t xml:space="preserve"> </w:t>
+      </w:r>
+      <w:r>
+        <w:rPr>
+          <w:lang w:val="vi-VN"/>
+        </w:rPr>
+        <w:t>(như là, một mã băm của phiên làm việc mà tác-nhân tương-tác được xác-thực) . Client NÊN sử dụng tham số “state” để chuyển giá trị này cho máy chủ chứng-thực khi tạo yêu cầu chứng-thực.</w:t>
+      </w:r>
+    </w:p>
+    <w:p>
+      <w:pPr>
+        <w:jc w:val="both"/>
+        <w:rPr>
+          <w:lang w:val="vi-VN"/>
+        </w:rPr>
+      </w:pPr>
+      <w:r>
+        <w:rPr>
+          <w:lang w:val="vi-VN"/>
+        </w:rPr>
+        <w:t>Một khi việc chứng-thực đã được người dùng cuối xác-nhận, máy chủ chứng-thực chuyển tác-nhân tương-tác của người dùng cuối trở lại với client với giá trị ràng buộc bắt buộc chứa trong tham số “state”. Giá trị ràng buộc cho phép client kiểm tra tính hợp lệ của yêu cầu bằng cách so giá trị này  với trạng thái chứng-thực của tác-nhân tương-tác . Giá trị ràng buộc dùng để bảo vệ khỏi GSRF PHẢI chứa một giá trị không đoán định được (như mô tả tại 10.10), và trạng thái chứng-thực của tác-nhân tương-tác của client</w:t>
+      </w:r>
+      <w:r>
+        <w:rPr>
+          <w:lang w:val="vi-VN"/>
+        </w:rPr>
+        <w:t xml:space="preserve"> (như là cookie của phiên làm việc, lưu trữ cục bộ của HTML5 ) PHẢI được giữ ở nơi chỉ truy cập được bởi client và tác-nhân tương-tác (như, bảo vệ bởi chính sách same-origin ).</w:t>
+      </w:r>
+    </w:p>
+    <w:p>
+      <w:pPr>
+        <w:jc w:val="both"/>
+        <w:rPr>
+          <w:lang w:val="vi-VN"/>
+        </w:rPr>
+      </w:pPr>
+      <w:r>
+        <w:rPr>
+          <w:lang w:val="vi-VN"/>
+        </w:rPr>
+        <w:t>Một cuộc tấn công CSRF ngăn cản đầu mút chứng-thực của máy chủ chứng-thực có thể dẫn đến việc kẻ tấn công có  được chứng thực của người dùng cuối  cho một client nguy hiểm mà không đánh động hoặc cảnh báo gì tới người dùng cuối.</w:t>
+      </w:r>
+    </w:p>
+    <w:p>
+      <w:pPr>
+        <w:jc w:val="both"/>
+        <w:rPr>
+          <w:lang w:val="vi-VN"/>
+        </w:rPr>
+      </w:pPr>
+      <w:r>
+        <w:rPr>
+          <w:lang w:val="vi-VN"/>
+        </w:rPr>
+        <w:t>Máy chủ chứng-thực PHẢI cài đặt bảo vệ CSRF cho đầu mút chứng-thực và đảm bảo rằng một client nguy hiểm không thể có được chứng-thực mà không có sự cho phép rõ ràng của chủ sở hữu tài nguyên.</w:t>
+      </w:r>
+    </w:p>
+    <w:p>
+      <w:pPr>
+        <w:pStyle w:val="ListParagraph"/>
+        <w:numPr>
+          <w:ilvl w:val="1"/>
+          <w:numId w:val="8"/>
+        </w:numPr>
+        <w:ind w:left="0" w:hanging="11"/>
+        <w:jc w:val="both"/>
+        <w:rPr>
+          <w:lang w:val="vi-VN"/>
+        </w:rPr>
+      </w:pPr>
+      <w:r>
+        <w:rPr>
+          <w:lang w:val="vi-VN"/>
+        </w:rPr>
+        <w:t>Clickjacking</w:t>
+      </w:r>
+    </w:p>
+    <w:p>
+      <w:pPr>
+        <w:jc w:val="both"/>
+        <w:rPr>
+          <w:lang w:val="vi-VN"/>
+        </w:rPr>
+      </w:pPr>
+      <w:r>
+        <w:rPr>
+          <w:lang w:val="vi-VN"/>
+        </w:rPr>
+        <w:t xml:space="preserve">Trong một cuộc tấn công clickjacking, kẻ tấn công đăng kí một client hợp lệ và thiết lập một site nguy hiểm , nó tải trang web của đầu mút chứng thực của máy chủ chứng thực vào trong một iframe ẩn nằm trên một tập các nút giả được bố trí cẩn thận đặt ngay dưới các nút quan trọng trong trang xác-thực. </w:t>
+      </w:r>
+      <w:r>
+        <w:rPr>
+          <w:lang w:val="vi-VN"/>
+        </w:rPr>
+        <w:t>Khi người dùng cuối click vào một nút được hiển thị, thực tế họ click vào một nút ẩn trên trang xác-thực (như là nút “xác nhận”) . Việc này cho phép kẻ tấn công lừa lấy được sự cấp phép của người dùng cho client của chúng mà người dùng không hay biết.</w:t>
+      </w:r>
+    </w:p>
+    <w:p>
+      <w:pPr>
+        <w:jc w:val="both"/>
+        <w:rPr>
+          <w:lang w:val="vi-VN"/>
+        </w:rPr>
+      </w:pPr>
+      <w:r>
+        <w:rPr>
+          <w:lang w:val="vi-VN"/>
+        </w:rPr>
+        <w:lastRenderedPageBreak/>
+        <w:t>Để ngăn ngừa dạng tấn công này, những ứng dụng native NÊN sử dụng một thành phần trình duyệt mở rộng thay vì trình duyệt nhúng sẵn bên trong ứng dụng khi yêu cầu người dùng cuối xác-nhận. Hầu hết những trình duyệt mới, việc ngăn ngừa iframe có thể làm bằng cách sử dụng header không chuẩn “x-frame-options”. Header này có thể có hai giá trị, “deny” và “sameorigin”, thứ sẽ chặn bất kì frame nào, hoặc những frame bởi site không cùng nguồn gốc. Tương tự, cho những trình duyệt cũ hơn, kĩ thuật Javascript frame-busting có thể dùng thay thế, nhưng sẽ không hiệu nghiệm trên tất cả các trình duyệt.</w:t>
+      </w:r>
+    </w:p>
+    <w:p>
+      <w:pPr>
+        <w:pStyle w:val="ListParagraph"/>
+        <w:numPr>
+          <w:ilvl w:val="1"/>
+          <w:numId w:val="8"/>
+        </w:numPr>
+        <w:ind w:left="0" w:hanging="11"/>
+        <w:jc w:val="both"/>
+        <w:rPr>
+          <w:lang w:val="vi-VN"/>
+        </w:rPr>
+      </w:pPr>
+      <w:r>
+        <w:rPr>
+          <w:lang w:val="vi-VN"/>
+        </w:rPr>
+        <w:t>Code Injection and Input Validation</w:t>
+      </w:r>
+    </w:p>
+    <w:p>
+      <w:pPr>
+        <w:jc w:val="both"/>
+        <w:rPr>
+          <w:lang w:val="vi-VN"/>
+        </w:rPr>
+      </w:pPr>
+      <w:r>
+        <w:rPr>
+          <w:lang w:val="vi-VN"/>
+        </w:rPr>
+        <w:t xml:space="preserve">Một cuộc tấn công xâm nhập mã nguồn xuất hiện khi một dữ liệu nhập hoăc các ngoại-biến khác được dùng bởi ứng dụng không cẩn thận và </w:t>
+      </w:r>
+      <w:r>
+        <w:rPr>
+          <w:lang w:val="vi-VN"/>
+        </w:rPr>
+        <w:t>có thể thay đổi giá trị để thay đổi logic của ứng dụng. Loại tấn công này cho phép kẻ tấn công truy cập được vào thiết bị chứa ứng dụng và dữ liệu của nó, khiến dừng dịch vụ, hoặc có nhiều ảnh hưởng nguy hiểm sâu rộng.</w:t>
+      </w:r>
+    </w:p>
+    <w:p>
+      <w:pPr>
+        <w:jc w:val="both"/>
+        <w:rPr>
+          <w:lang w:val="vi-VN"/>
+        </w:rPr>
+      </w:pPr>
+      <w:r>
+        <w:rPr>
+          <w:lang w:val="vi-VN"/>
+        </w:rPr>
+        <w:t>Máy chủ chứng-thực và client PHẢI cẩn thận (và kiểm tra khi có thể) bất kì giá trị nào nhận được – cụ thể, giá trị của các tham số “state” và “redirect_uri”.</w:t>
+      </w:r>
+    </w:p>
+    <w:p>
+      <w:pPr>
+        <w:pStyle w:val="ListParagraph"/>
+        <w:numPr>
+          <w:ilvl w:val="1"/>
+          <w:numId w:val="8"/>
+        </w:numPr>
+        <w:ind w:left="0" w:hanging="11"/>
+        <w:jc w:val="both"/>
+        <w:rPr>
+          <w:lang w:val="vi-VN"/>
+        </w:rPr>
+      </w:pPr>
+      <w:r>
+        <w:rPr>
+          <w:lang w:val="vi-VN"/>
+        </w:rPr>
+        <w:t>Open Redirectors</w:t>
+      </w:r>
+    </w:p>
+    <w:p>
+      <w:pPr>
+        <w:jc w:val="both"/>
+        <w:rPr>
+          <w:lang w:val="vi-VN"/>
+        </w:rPr>
+      </w:pPr>
+      <w:r>
+        <w:rPr>
+          <w:lang w:val="vi-VN"/>
+        </w:rPr>
+        <w:t>Máy chủ chứng-thực, đầu mút chứng-thực, và đầu mút chuyển hướng của client có thể không được cấu hình chắc chắn và hoạt động như những chuyển-hướng mở. Một chuyển-hướng mở là một đầu mút sử dụng một tham số để tự động chuyển hướng tác-nhân tương-tác đến địa chỉ ghi trong giá trị của tham số mà không kiểm tra.</w:t>
+      </w:r>
+    </w:p>
+    <w:p>
+      <w:pPr>
+        <w:jc w:val="both"/>
+        <w:rPr>
+          <w:lang w:val="vi-VN"/>
+        </w:rPr>
+      </w:pPr>
+      <w:r>
+        <w:rPr>
+          <w:lang w:val="vi-VN"/>
+        </w:rPr>
+        <w:t>Chuyển-hương-mở có thể được dùng trong phishing attack, hoặc bởi những kẻ tấn công để khiến người dùng truy cập vào các website nguy hiểm</w:t>
+      </w:r>
+      <w:r>
+        <w:rPr>
+          <w:lang w:val="vi-VN"/>
+        </w:rPr>
+        <w:t>. Thêm nữa, nếu máy chủ chứng thực cho phép client đăng kí chỉ một phần của URI chuyển-hướng, kẻ tấn công có thể sử dụng chuyển-hướng-mở hoạt động trên một client để cấu trúc một URI chuyển hướng có thể qua được vòng kiểm tra của máy chủ chứng-thực và gửi chứng-nhận-ủy-quyền hoặc khóa-truy-cập đến đầu mút nằm dưới sự kiểm soát của kẻ tấn công.</w:t>
+      </w:r>
+    </w:p>
+    <w:p>
+      <w:pPr>
+        <w:pStyle w:val="ListParagraph"/>
+        <w:numPr>
+          <w:ilvl w:val="1"/>
+          <w:numId w:val="8"/>
+        </w:numPr>
+        <w:ind w:left="0" w:hanging="11"/>
+        <w:jc w:val="both"/>
+        <w:rPr>
+          <w:lang w:val="vi-VN"/>
+        </w:rPr>
+      </w:pPr>
+      <w:r>
+        <w:rPr>
+          <w:lang w:val="vi-VN"/>
+        </w:rPr>
         <w:t>Misuse of Access Token To Impersonate Resource Owner In Implicit Flow</w:t>
       </w:r>
     </w:p>
@@ -18657,6 +18745,7 @@
         <w:rPr>
           <w:lang w:val="vi-VN"/>
         </w:rPr>
+        <w:lastRenderedPageBreak/>
         <w:t>Loại tấn công này có thê lộ thông tin về chủ sở hữu tại client hợp lệ cho kẻ tấn công (client nguy hiểm). Điều này cũng có thể cho phép kẻ tấn công thực hiện các hành động trên client hợp lệ với cùng quyền hạn với chủ sở hữu tài nguyên.</w:t>
       </w:r>
     </w:p>
@@ -18697,7 +18786,6 @@
         <w:rPr>
           <w:lang w:val="vi-VN"/>
         </w:rPr>
-        <w:lastRenderedPageBreak/>
         <w:t>IANA Considerations</w:t>
       </w:r>
     </w:p>
@@ -18981,7 +19069,7 @@
 </file>
 
 <file path=word/numbering.xml><?xml version="1.0" encoding="utf-8"?>
-<w:numbering xmlns:wpc="http://schemas.microsoft.com/office/word/2010/wordprocessingCanvas" xmlns:cx="http://schemas.microsoft.com/office/drawing/2014/chartex" xmlns:cx1="http://schemas.microsoft.com/office/drawing/2015/9/8/chartex" xmlns:cx2="http://schemas.microsoft.com/office/drawing/2015/10/21/chartex" xmlns:cx3="http://schemas.microsoft.com/office/drawing/2016/5/9/chartex" xmlns:cx4="http://schemas.microsoft.com/office/drawing/2016/5/10/chartex" xmlns:cx5="http://schemas.microsoft.com/office/drawing/2016/5/11/chartex" xmlns:cx6="http://schemas.microsoft.com/office/drawing/2016/5/12/chartex" xmlns:cx7="http://schemas.microsoft.com/office/drawing/2016/5/13/chartex" xmlns:cx8="http://schemas.microsoft.com/office/drawing/2016/5/14/chartex" xmlns:mc="http://schemas.openxmlformats.org/markup-compatibility/2006" xmlns:o="urn:schemas-microsoft-com:office:office" xmlns:r="http://schemas.openxmlformats.org/officeDocument/2006/relationships" xmlns:m="http://schemas.openxmlformats.org/officeDocument/2006/math" xmlns:v="urn:schemas-microsoft-com:vml" xmlns:wp14="http://schemas.microsoft.com/office/word/2010/wordprocessingDrawing" xmlns:wp="http://schemas.openxmlformats.org/drawingml/2006/wordprocessingDrawing" xmlns:w10="urn:schemas-microsoft-com:office:word" xmlns:w="http://schemas.openxmlformats.org/wordprocessingml/2006/main" xmlns:w14="http://schemas.microsoft.com/office/word/2010/wordml" xmlns:w15="http://schemas.microsoft.com/office/word/2012/wordml" xmlns:w16se="http://schemas.microsoft.com/office/word/2015/wordml/symex" xmlns:wpg="http://schemas.microsoft.com/office/word/2010/wordprocessingGroup" xmlns:wpi="http://schemas.microsoft.com/office/word/2010/wordprocessingInk" xmlns:wne="http://schemas.microsoft.com/office/word/2006/wordml" xmlns:wps="http://schemas.microsoft.com/office/word/2010/wordprocessingShape" mc:Ignorable="w14 w15 w16se wp14">
+<w:numbering xmlns:wpc="http://schemas.microsoft.com/office/word/2010/wordprocessingCanvas" xmlns:cx="http://schemas.microsoft.com/office/drawing/2014/chartex" xmlns:cx1="http://schemas.microsoft.com/office/drawing/2015/9/8/chartex" xmlns:cx2="http://schemas.microsoft.com/office/drawing/2015/10/21/chartex" xmlns:cx3="http://schemas.microsoft.com/office/drawing/2016/5/9/chartex" xmlns:cx4="http://schemas.microsoft.com/office/drawing/2016/5/10/chartex" xmlns:cx5="http://schemas.microsoft.com/office/drawing/2016/5/11/chartex" xmlns:cx6="http://schemas.microsoft.com/office/drawing/2016/5/12/chartex" xmlns:cx7="http://schemas.microsoft.com/office/drawing/2016/5/13/chartex" xmlns:cx8="http://schemas.microsoft.com/office/drawing/2016/5/14/chartex" xmlns:mc="http://schemas.openxmlformats.org/markup-compatibility/2006" xmlns:aink="http://schemas.microsoft.com/office/drawing/2016/ink" xmlns:o="urn:schemas-microsoft-com:office:office" xmlns:r="http://schemas.openxmlformats.org/officeDocument/2006/relationships" xmlns:m="http://schemas.openxmlformats.org/officeDocument/2006/math" xmlns:v="urn:schemas-microsoft-com:vml" xmlns:wp14="http://schemas.microsoft.com/office/word/2010/wordprocessingDrawing" xmlns:wp="http://schemas.openxmlformats.org/drawingml/2006/wordprocessingDrawing" xmlns:w10="urn:schemas-microsoft-com:office:word" xmlns:w="http://schemas.openxmlformats.org/wordprocessingml/2006/main" xmlns:w14="http://schemas.microsoft.com/office/word/2010/wordml" xmlns:w15="http://schemas.microsoft.com/office/word/2012/wordml" xmlns:w16se="http://schemas.microsoft.com/office/word/2015/wordml/symex" xmlns:wpg="http://schemas.microsoft.com/office/word/2010/wordprocessingGroup" xmlns:wpi="http://schemas.microsoft.com/office/word/2010/wordprocessingInk" xmlns:wne="http://schemas.microsoft.com/office/word/2006/wordml" xmlns:wps="http://schemas.microsoft.com/office/word/2010/wordprocessingShape" mc:Ignorable="w14 w15 w16se wp14">
   <w:abstractNum w:abstractNumId="0" w15:restartNumberingAfterBreak="0">
     <w:nsid w:val="029243FA"/>
     <w:multiLevelType w:val="hybridMultilevel"/>
@@ -21519,7 +21607,7 @@
 </file>
 
 <file path=customXml/itemProps1.xml><?xml version="1.0" encoding="utf-8"?>
-<ds:datastoreItem xmlns:ds="http://schemas.openxmlformats.org/officeDocument/2006/customXml" ds:itemID="{FBF8AD02-5AC2-4FB6-AF32-7B10AEAE3BB3}">
+<ds:datastoreItem xmlns:ds="http://schemas.openxmlformats.org/officeDocument/2006/customXml" ds:itemID="{4355B6C8-079F-4421-B93B-5A649BF23742}">
   <ds:schemaRefs>
     <ds:schemaRef ds:uri="http://schemas.openxmlformats.org/officeDocument/2006/bibliography"/>
   </ds:schemaRefs>

</xml_diff>